<commit_message>
i forgot to save the changes on my device, so nothing was actually pushed to my belief, in the previous push. This commit is the correction.
</commit_message>
<xml_diff>
--- a/Project Plan.docx
+++ b/Project Plan.docx
@@ -809,6 +809,59 @@
       <w:bookmarkEnd w:id="3"/>
     </w:p>
     <w:p/>
+    <w:p>
+      <w:r>
+        <w:rPr>
+          <w:noProof/>
+        </w:rPr>
+        <w:drawing>
+          <wp:inline distT="0" distB="0" distL="0" distR="0" wp14:anchorId="5555F8FF" wp14:editId="438B7DEB">
+            <wp:extent cx="5731510" cy="2736215"/>
+            <wp:effectExtent l="0" t="0" r="0" b="0"/>
+            <wp:docPr id="1" name="Picture 1"/>
+            <wp:cNvGraphicFramePr>
+              <a:graphicFrameLocks xmlns:a="http://schemas.openxmlformats.org/drawingml/2006/main" noChangeAspect="1"/>
+            </wp:cNvGraphicFramePr>
+            <a:graphic xmlns:a="http://schemas.openxmlformats.org/drawingml/2006/main">
+              <a:graphicData uri="http://schemas.openxmlformats.org/drawingml/2006/picture">
+                <pic:pic xmlns:pic="http://schemas.openxmlformats.org/drawingml/2006/picture">
+                  <pic:nvPicPr>
+                    <pic:cNvPr id="1" name="Picture 1"/>
+                    <pic:cNvPicPr/>
+                  </pic:nvPicPr>
+                  <pic:blipFill>
+                    <a:blip r:embed="rId6" cstate="print">
+                      <a:extLst>
+                        <a:ext uri="{28A0092B-C50C-407E-A947-70E740481C1C}">
+                          <a14:useLocalDpi xmlns:a14="http://schemas.microsoft.com/office/drawing/2010/main" val="0"/>
+                        </a:ext>
+                      </a:extLst>
+                    </a:blip>
+                    <a:stretch>
+                      <a:fillRect/>
+                    </a:stretch>
+                  </pic:blipFill>
+                  <pic:spPr>
+                    <a:xfrm>
+                      <a:off x="0" y="0"/>
+                      <a:ext cx="5731510" cy="2736215"/>
+                    </a:xfrm>
+                    <a:prstGeom prst="rect">
+                      <a:avLst/>
+                    </a:prstGeom>
+                  </pic:spPr>
+                </pic:pic>
+              </a:graphicData>
+            </a:graphic>
+          </wp:inline>
+        </w:drawing>
+      </w:r>
+    </w:p>
+    <w:p>
+      <w:r>
+        <w:t>Image: Work Breakdown Structure for Project</w:t>
+      </w:r>
+    </w:p>
     <w:p>
       <w:pPr>
         <w:jc w:val="both"/>
@@ -1450,6 +1503,7 @@
     <w:lsdException w:name="HTML Sample" w:semiHidden="1" w:unhideWhenUsed="1"/>
     <w:lsdException w:name="HTML Typewriter" w:semiHidden="1" w:unhideWhenUsed="1"/>
     <w:lsdException w:name="HTML Variable" w:semiHidden="1" w:unhideWhenUsed="1"/>
+    <w:lsdException w:name="Normal Table" w:semiHidden="1" w:unhideWhenUsed="1"/>
     <w:lsdException w:name="annotation subject" w:semiHidden="1" w:unhideWhenUsed="1"/>
     <w:lsdException w:name="No List" w:semiHidden="1" w:unhideWhenUsed="1"/>
     <w:lsdException w:name="Outline List 1" w:semiHidden="1" w:unhideWhenUsed="1"/>
@@ -1492,8 +1546,11 @@
     <w:lsdException w:name="Table Contemporary" w:semiHidden="1" w:unhideWhenUsed="1"/>
     <w:lsdException w:name="Table Elegant" w:semiHidden="1" w:unhideWhenUsed="1"/>
     <w:lsdException w:name="Table Professional" w:semiHidden="1" w:unhideWhenUsed="1"/>
+    <w:lsdException w:name="Table Subtle 1" w:semiHidden="1" w:unhideWhenUsed="1"/>
     <w:lsdException w:name="Table Subtle 2" w:semiHidden="1" w:unhideWhenUsed="1"/>
     <w:lsdException w:name="Table Web 1" w:semiHidden="1" w:unhideWhenUsed="1"/>
+    <w:lsdException w:name="Table Web 2" w:semiHidden="1" w:unhideWhenUsed="1"/>
+    <w:lsdException w:name="Table Web 3" w:semiHidden="1" w:unhideWhenUsed="1"/>
     <w:lsdException w:name="Balloon Text" w:semiHidden="1" w:unhideWhenUsed="1"/>
     <w:lsdException w:name="Table Grid" w:uiPriority="39"/>
     <w:lsdException w:name="Table Theme" w:semiHidden="1" w:unhideWhenUsed="1"/>

</xml_diff>

<commit_message>
added 1.1 for project plan
</commit_message>
<xml_diff>
--- a/Project Plan.docx
+++ b/Project Plan.docx
@@ -720,13 +720,35 @@
         <w:t>Background</w:t>
       </w:r>
     </w:p>
+    <w:p/>
     <w:p>
       <w:pPr>
         <w:jc w:val="both"/>
-        <w:rPr>
-          <w:i/>
-        </w:rPr>
-      </w:pPr>
+      </w:pPr>
+      <w:r>
+        <w:t xml:space="preserve">The ability to correctly analyse data becomes increasingly difficult when no software is involved, and the data belongs to a large dataset. This effects the ability to make accurate decisions and has great potential to jeopardise the functionality of </w:t>
+      </w:r>
+      <w:r>
+        <w:t xml:space="preserve">a </w:t>
+      </w:r>
+      <w:r>
+        <w:t>business. This project aims to rectify the problem associated with large data analysis, by developing and implementing a software that can process and visualise large amounts of data. The client for this project is the Department of Transport for Victoria</w:t>
+      </w:r>
+      <w:r>
+        <w:t>, and t</w:t>
+      </w:r>
+      <w:r>
+        <w:t xml:space="preserve">he software in question will analyse data from road accidents. The intended outcomes of </w:t>
+      </w:r>
+      <w:r>
+        <w:t>the project involve meeting the required needs of the client and encapsulating those needs within a software that is fast, consistent, and reliable.</w:t>
+      </w:r>
+      <w:r>
+        <w:t xml:space="preserve"> This will be completed through intensive planning, time management, and thorough documentation. </w:t>
+      </w:r>
+      <w:r>
+        <w:t xml:space="preserve"> </w:t>
+      </w:r>
     </w:p>
     <w:p>
       <w:pPr>

</xml_diff>

<commit_message>
added 1.2 for project plan
</commit_message>
<xml_diff>
--- a/Project Plan.docx
+++ b/Project Plan.docx
@@ -765,6 +765,35 @@
       <w:bookmarkEnd w:id="1"/>
     </w:p>
     <w:p/>
+    <w:p>
+      <w:r>
+        <w:t xml:space="preserve">The deliverable of this project is a data analysis software; however, it is important to consider the tasks and processes required to successfully complete the </w:t>
+      </w:r>
+      <w:r>
+        <w:t>project</w:t>
+      </w:r>
+      <w:r>
+        <w:t xml:space="preserve"> in the required time. In the context of time management, a work breakdown structure and Gantt chart are required. These essentially ensure the distribution of tasks, ensure that all tasks are considered, and that all tasks can be completed within the </w:t>
+      </w:r>
+      <w:r>
+        <w:t xml:space="preserve">given </w:t>
+      </w:r>
+      <w:r>
+        <w:t xml:space="preserve">timeframe. A system design document details the problems, vision, capabilities, </w:t>
+      </w:r>
+      <w:r>
+        <w:t>requirements, and all the design components associated with the software. Python Programming files containing the code for the software must also be completed. This is an essential component of the project that dictates how the software works. It is critical to the project that this is working effectively.</w:t>
+      </w:r>
+      <w:r>
+        <w:t xml:space="preserve"> These files intend to implement the requirements of the client, which range from data retrieval to analysis and visualisation.</w:t>
+      </w:r>
+      <w:r>
+        <w:t xml:space="preserve"> In the final stages of the project, an executive summary, instruction manual/user guide, and software testing report are to be completed. The executive summary provides a review of the project, whilst the instruction manual/user guide provides instructions on the correct use of the software. The software report shall contain the results of the thorough testing that will be conducted, to ensure the software is working correctly. Furthermore, this project planning document includes background information surrounding the project, the work breakdown structure &amp; Gantt chart, and the activity definition &amp; estimation. </w:t>
+      </w:r>
+      <w:r>
+        <w:t>This, along with the system design, work breakdown structure, and Gantt chart, will undergo systematic reviews and updates where necessary, to provide the project with as much advantage as humanly possible.</w:t>
+      </w:r>
+    </w:p>
     <w:p>
       <w:pPr>
         <w:pStyle w:val="Heading2"/>

</xml_diff>

<commit_message>
added 1.3 for project plan
</commit_message>
<xml_diff>
--- a/Project Plan.docx
+++ b/Project Plan.docx
@@ -788,7 +788,17 @@
         <w:t xml:space="preserve"> These files intend to implement the requirements of the client, which range from data retrieval to analysis and visualisation.</w:t>
       </w:r>
       <w:r>
-        <w:t xml:space="preserve"> In the final stages of the project, an executive summary, instruction manual/user guide, and software testing report are to be completed. The executive summary provides a review of the project, whilst the instruction manual/user guide provides instructions on the correct use of the software. The software report shall contain the results of the thorough testing that will be conducted, to ensure the software is working correctly. Furthermore, this project planning document includes background information surrounding the project, the work breakdown structure &amp; Gantt chart, and the activity definition &amp; estimation. </w:t>
+        <w:t xml:space="preserve"> In the final stages of the project, an executive summary, instruction manual/user guide, and software testing report are to be completed. The executive summary provides a review of the project, whilst the instruction manual/user guide provides instructions on the correct use of the software. The software report shall contain the results of the thorough testing that will be conducted, to ensure the software is working correctly. Furthermore, this project planning document includes </w:t>
+      </w:r>
+      <w:bookmarkStart w:id="2" w:name="OLE_LINK1"/>
+      <w:bookmarkStart w:id="3" w:name="OLE_LINK2"/>
+      <w:r>
+        <w:t>background information surrounding the project, the work breakdown structure &amp; Gantt chart, and the activity definition &amp; estimation.</w:t>
+      </w:r>
+      <w:bookmarkEnd w:id="2"/>
+      <w:bookmarkEnd w:id="3"/>
+      <w:r>
+        <w:t xml:space="preserve"> </w:t>
       </w:r>
       <w:r>
         <w:t>This, along with the system design, work breakdown structure, and Gantt chart, will undergo systematic reviews and updates where necessary, to provide the project with as much advantage as humanly possible.</w:t>
@@ -802,11 +812,11 @@
           <w:numId w:val="2"/>
         </w:numPr>
       </w:pPr>
-      <w:bookmarkStart w:id="2" w:name="_Toc46748290"/>
+      <w:bookmarkStart w:id="4" w:name="_Toc46748290"/>
       <w:r>
         <w:t>Document contents</w:t>
       </w:r>
-      <w:bookmarkEnd w:id="2"/>
+      <w:bookmarkEnd w:id="4"/>
     </w:p>
     <w:p>
       <w:pPr>
@@ -815,10 +825,15 @@
       </w:pPr>
     </w:p>
     <w:p>
-      <w:pPr>
-        <w:pStyle w:val="ListParagraph"/>
-        <w:ind w:left="857"/>
-      </w:pPr>
+      <w:r>
+        <w:t xml:space="preserve">This document contains </w:t>
+      </w:r>
+      <w:r>
+        <w:t>background information surrounding the project, the work breakdown structure</w:t>
+      </w:r>
+      <w:r>
+        <w:t xml:space="preserve">, the activity definition &amp; estimation, and a Gantt chart. </w:t>
+      </w:r>
     </w:p>
     <w:p>
       <w:pPr>
@@ -852,12 +867,12 @@
           <w:numId w:val="2"/>
         </w:numPr>
       </w:pPr>
-      <w:bookmarkStart w:id="3" w:name="_Toc46748291"/>
+      <w:bookmarkStart w:id="5" w:name="_Toc46748291"/>
       <w:r>
         <w:lastRenderedPageBreak/>
         <w:t>Work Breakdown Structure</w:t>
       </w:r>
-      <w:bookmarkEnd w:id="3"/>
+      <w:bookmarkEnd w:id="5"/>
     </w:p>
     <w:p/>
     <w:p>
@@ -1083,7 +1098,7 @@
           <w:numId w:val="2"/>
         </w:numPr>
       </w:pPr>
-      <w:bookmarkStart w:id="4" w:name="_Toc46748292"/>
+      <w:bookmarkStart w:id="6" w:name="_Toc46748292"/>
       <w:r>
         <w:lastRenderedPageBreak/>
         <w:t>Activity Definition</w:t>
@@ -1091,7 +1106,7 @@
       <w:r>
         <w:t xml:space="preserve"> &amp; Estimation</w:t>
       </w:r>
-      <w:bookmarkEnd w:id="4"/>
+      <w:bookmarkEnd w:id="6"/>
     </w:p>
     <w:p>
       <w:pPr>
@@ -1148,12 +1163,12 @@
           <w:numId w:val="2"/>
         </w:numPr>
       </w:pPr>
-      <w:bookmarkStart w:id="5" w:name="_Toc46748293"/>
+      <w:bookmarkStart w:id="7" w:name="_Toc46748293"/>
       <w:r>
         <w:lastRenderedPageBreak/>
         <w:t>Gantt Chart</w:t>
       </w:r>
-      <w:bookmarkEnd w:id="5"/>
+      <w:bookmarkEnd w:id="7"/>
     </w:p>
     <w:p>
       <w:pPr>

</xml_diff>

<commit_message>
added the 'Conceptualise Phase' to the Activity Definition & Estimation
</commit_message>
<xml_diff>
--- a/Project Plan.docx
+++ b/Project Plan.docx
@@ -1108,6 +1108,465 @@
       </w:r>
       <w:bookmarkEnd w:id="6"/>
     </w:p>
+    <w:p/>
+    <w:p>
+      <w:pPr>
+        <w:pStyle w:val="ListParagraph"/>
+        <w:numPr>
+          <w:ilvl w:val="0"/>
+          <w:numId w:val="3"/>
+        </w:numPr>
+        <w:rPr>
+          <w:b/>
+          <w:bCs/>
+        </w:rPr>
+      </w:pPr>
+      <w:r>
+        <w:rPr>
+          <w:b/>
+          <w:bCs/>
+        </w:rPr>
+        <w:t>Conceptualise</w:t>
+      </w:r>
+    </w:p>
+    <w:p>
+      <w:pPr>
+        <w:pStyle w:val="ListParagraph"/>
+      </w:pPr>
+    </w:p>
+    <w:p>
+      <w:pPr>
+        <w:pStyle w:val="ListParagraph"/>
+        <w:numPr>
+          <w:ilvl w:val="1"/>
+          <w:numId w:val="3"/>
+        </w:numPr>
+        <w:rPr>
+          <w:b/>
+          <w:bCs/>
+        </w:rPr>
+      </w:pPr>
+      <w:r>
+        <w:rPr>
+          <w:b/>
+          <w:bCs/>
+        </w:rPr>
+        <w:t xml:space="preserve">Understanding Project Requirements: </w:t>
+      </w:r>
+    </w:p>
+    <w:p>
+      <w:pPr>
+        <w:pStyle w:val="ListParagraph"/>
+        <w:ind w:left="1080"/>
+      </w:pPr>
+      <w:r>
+        <w:t xml:space="preserve">Understanding what is required of the project in terms of deliverables, outcomes, and expectations. What is the task and what exactly is to be submitted? </w:t>
+      </w:r>
+    </w:p>
+    <w:p>
+      <w:pPr>
+        <w:pStyle w:val="ListParagraph"/>
+        <w:ind w:left="1080"/>
+      </w:pPr>
+      <w:r>
+        <w:rPr>
+          <w:b/>
+          <w:bCs/>
+        </w:rPr>
+        <w:t>Duration</w:t>
+      </w:r>
+      <w:r>
+        <w:t>:</w:t>
+      </w:r>
+      <w:r>
+        <w:t xml:space="preserve"> 48 hours  </w:t>
+      </w:r>
+    </w:p>
+    <w:p>
+      <w:pPr>
+        <w:pStyle w:val="ListParagraph"/>
+        <w:ind w:left="1080"/>
+      </w:pPr>
+    </w:p>
+    <w:p>
+      <w:pPr>
+        <w:pStyle w:val="ListParagraph"/>
+        <w:numPr>
+          <w:ilvl w:val="1"/>
+          <w:numId w:val="3"/>
+        </w:numPr>
+        <w:rPr>
+          <w:b/>
+          <w:bCs/>
+        </w:rPr>
+      </w:pPr>
+      <w:r>
+        <w:rPr>
+          <w:b/>
+          <w:bCs/>
+        </w:rPr>
+        <w:t xml:space="preserve">Outcomes of the Project: </w:t>
+      </w:r>
+    </w:p>
+    <w:p>
+      <w:pPr>
+        <w:pStyle w:val="ListParagraph"/>
+        <w:ind w:left="1080"/>
+      </w:pPr>
+      <w:r>
+        <w:t xml:space="preserve">What would we like to have achieved by the end of the project? </w:t>
+      </w:r>
+      <w:r>
+        <w:t xml:space="preserve">What skills are expected to be enhanced and what additional skills would be beneficial to implement </w:t>
+      </w:r>
+      <w:r>
+        <w:t xml:space="preserve">into </w:t>
+      </w:r>
+      <w:r>
+        <w:t>the project?</w:t>
+      </w:r>
+    </w:p>
+    <w:p>
+      <w:pPr>
+        <w:pStyle w:val="ListParagraph"/>
+        <w:ind w:left="1080"/>
+      </w:pPr>
+      <w:r>
+        <w:rPr>
+          <w:b/>
+          <w:bCs/>
+        </w:rPr>
+        <w:t>Duration</w:t>
+      </w:r>
+      <w:r>
+        <w:t>: 48 hours</w:t>
+      </w:r>
+    </w:p>
+    <w:p>
+      <w:pPr>
+        <w:pStyle w:val="ListParagraph"/>
+        <w:ind w:left="1080"/>
+      </w:pPr>
+    </w:p>
+    <w:p>
+      <w:pPr>
+        <w:pStyle w:val="ListParagraph"/>
+        <w:numPr>
+          <w:ilvl w:val="1"/>
+          <w:numId w:val="3"/>
+        </w:numPr>
+        <w:rPr>
+          <w:b/>
+          <w:bCs/>
+        </w:rPr>
+      </w:pPr>
+      <w:r>
+        <w:rPr>
+          <w:b/>
+          <w:bCs/>
+        </w:rPr>
+        <w:t>Dataset Decision</w:t>
+      </w:r>
+    </w:p>
+    <w:p>
+      <w:pPr>
+        <w:pStyle w:val="ListParagraph"/>
+        <w:ind w:left="1080"/>
+      </w:pPr>
+      <w:r>
+        <w:t xml:space="preserve">What Dataset will the project proceed with? The best dataset is the one that most aligns with our interests and </w:t>
+      </w:r>
+      <w:r>
+        <w:t>everyone’s</w:t>
+      </w:r>
+      <w:r>
+        <w:t xml:space="preserve"> strengths as a programmer. An analysis into each optional dataset and </w:t>
+      </w:r>
+      <w:r>
+        <w:t>its</w:t>
+      </w:r>
+      <w:r>
+        <w:t xml:space="preserve"> requirements must be conducted.</w:t>
+      </w:r>
+    </w:p>
+    <w:p>
+      <w:pPr>
+        <w:pStyle w:val="ListParagraph"/>
+        <w:ind w:left="1080"/>
+      </w:pPr>
+      <w:r>
+        <w:rPr>
+          <w:b/>
+          <w:bCs/>
+        </w:rPr>
+        <w:t>Duration</w:t>
+      </w:r>
+      <w:r>
+        <w:t xml:space="preserve">: </w:t>
+      </w:r>
+      <w:r>
+        <w:t>48 hours</w:t>
+      </w:r>
+    </w:p>
+    <w:p>
+      <w:pPr>
+        <w:pStyle w:val="ListParagraph"/>
+        <w:ind w:left="1080"/>
+      </w:pPr>
+    </w:p>
+    <w:p>
+      <w:pPr>
+        <w:pStyle w:val="ListParagraph"/>
+        <w:numPr>
+          <w:ilvl w:val="1"/>
+          <w:numId w:val="3"/>
+        </w:numPr>
+        <w:rPr>
+          <w:b/>
+          <w:bCs/>
+        </w:rPr>
+      </w:pPr>
+      <w:r>
+        <w:rPr>
+          <w:b/>
+          <w:bCs/>
+        </w:rPr>
+        <w:t>Expectations</w:t>
+      </w:r>
+    </w:p>
+    <w:p>
+      <w:pPr>
+        <w:pStyle w:val="ListParagraph"/>
+        <w:ind w:left="1080"/>
+      </w:pPr>
+      <w:r>
+        <w:t>What are the expectations of each project team member? What is the expected method of communication, submission date, etc.</w:t>
+      </w:r>
+    </w:p>
+    <w:p>
+      <w:pPr>
+        <w:pStyle w:val="ListParagraph"/>
+        <w:ind w:left="1080"/>
+      </w:pPr>
+      <w:r>
+        <w:rPr>
+          <w:b/>
+          <w:bCs/>
+        </w:rPr>
+        <w:t>Duration</w:t>
+      </w:r>
+      <w:r>
+        <w:t>:  24 hours</w:t>
+      </w:r>
+    </w:p>
+    <w:p>
+      <w:pPr>
+        <w:pStyle w:val="ListParagraph"/>
+        <w:ind w:left="1080"/>
+      </w:pPr>
+    </w:p>
+    <w:p>
+      <w:pPr>
+        <w:pStyle w:val="ListParagraph"/>
+        <w:numPr>
+          <w:ilvl w:val="1"/>
+          <w:numId w:val="3"/>
+        </w:numPr>
+        <w:rPr>
+          <w:b/>
+          <w:bCs/>
+        </w:rPr>
+      </w:pPr>
+      <w:r>
+        <w:rPr>
+          <w:b/>
+          <w:bCs/>
+        </w:rPr>
+        <w:t xml:space="preserve">Github Repository Configuration </w:t>
+      </w:r>
+    </w:p>
+    <w:p>
+      <w:pPr>
+        <w:pStyle w:val="ListParagraph"/>
+        <w:ind w:left="1080"/>
+      </w:pPr>
+      <w:r>
+        <w:t xml:space="preserve">Ensure that a project team member clones the official </w:t>
+      </w:r>
+      <w:r>
+        <w:t>repository and</w:t>
+      </w:r>
+      <w:r>
+        <w:t xml:space="preserve"> adds the remaining project team members to the repository. Solve any issues associated with team members experiencing difficulties cloning the repository into their own </w:t>
+      </w:r>
+      <w:r>
+        <w:t>local directory.</w:t>
+      </w:r>
+    </w:p>
+    <w:p>
+      <w:pPr>
+        <w:pStyle w:val="ListParagraph"/>
+        <w:ind w:left="1080"/>
+      </w:pPr>
+      <w:r>
+        <w:rPr>
+          <w:b/>
+          <w:bCs/>
+        </w:rPr>
+        <w:t>Duration</w:t>
+      </w:r>
+      <w:r>
+        <w:t>: 48 hours</w:t>
+      </w:r>
+    </w:p>
+    <w:p>
+      <w:pPr>
+        <w:pStyle w:val="ListParagraph"/>
+        <w:ind w:left="1080"/>
+      </w:pPr>
+    </w:p>
+    <w:p>
+      <w:pPr>
+        <w:pStyle w:val="ListParagraph"/>
+        <w:numPr>
+          <w:ilvl w:val="1"/>
+          <w:numId w:val="3"/>
+        </w:numPr>
+        <w:rPr>
+          <w:b/>
+          <w:bCs/>
+        </w:rPr>
+      </w:pPr>
+      <w:r>
+        <w:rPr>
+          <w:b/>
+          <w:bCs/>
+        </w:rPr>
+        <w:t xml:space="preserve">Research </w:t>
+      </w:r>
+    </w:p>
+    <w:p>
+      <w:pPr>
+        <w:pStyle w:val="ListParagraph"/>
+        <w:ind w:left="1080"/>
+      </w:pPr>
+      <w:r>
+        <w:t>Conduct individual research on methods used for effective software, techniques, tips, etc. Are there examples of software that resemble the software required for this project?</w:t>
+      </w:r>
+    </w:p>
+    <w:p>
+      <w:pPr>
+        <w:pStyle w:val="ListParagraph"/>
+        <w:ind w:left="1080"/>
+      </w:pPr>
+      <w:r>
+        <w:rPr>
+          <w:b/>
+          <w:bCs/>
+        </w:rPr>
+        <w:t>Duration</w:t>
+      </w:r>
+      <w:r>
+        <w:t xml:space="preserve">: 1 Week  </w:t>
+      </w:r>
+    </w:p>
+    <w:p>
+      <w:pPr>
+        <w:pStyle w:val="ListParagraph"/>
+        <w:ind w:left="1080"/>
+      </w:pPr>
+    </w:p>
+    <w:p>
+      <w:pPr>
+        <w:pStyle w:val="ListParagraph"/>
+        <w:numPr>
+          <w:ilvl w:val="1"/>
+          <w:numId w:val="3"/>
+        </w:numPr>
+        <w:rPr>
+          <w:b/>
+          <w:bCs/>
+        </w:rPr>
+      </w:pPr>
+      <w:r>
+        <w:rPr>
+          <w:b/>
+          <w:bCs/>
+        </w:rPr>
+        <w:t>Git &amp; Github Training</w:t>
+      </w:r>
+    </w:p>
+    <w:p>
+      <w:pPr>
+        <w:pStyle w:val="ListParagraph"/>
+        <w:ind w:left="1080"/>
+      </w:pPr>
+      <w:r>
+        <w:t xml:space="preserve">For project team members with no Git or Github experience, use additional resources to discover the benefits associated with version control and git. </w:t>
+      </w:r>
+      <w:r>
+        <w:t>Websites such as Codeacedemy provide demonstrations on how Github works and Git commands.</w:t>
+      </w:r>
+    </w:p>
+    <w:p>
+      <w:pPr>
+        <w:pStyle w:val="ListParagraph"/>
+        <w:ind w:left="1080"/>
+      </w:pPr>
+      <w:r>
+        <w:rPr>
+          <w:b/>
+          <w:bCs/>
+        </w:rPr>
+        <w:t>Duration</w:t>
+      </w:r>
+      <w:r>
+        <w:t>: 1 Week</w:t>
+      </w:r>
+    </w:p>
+    <w:p>
+      <w:pPr>
+        <w:pStyle w:val="ListParagraph"/>
+        <w:ind w:left="1080"/>
+      </w:pPr>
+    </w:p>
+    <w:p>
+      <w:pPr>
+        <w:pStyle w:val="ListParagraph"/>
+      </w:pPr>
+    </w:p>
+    <w:p>
+      <w:pPr>
+        <w:pStyle w:val="ListParagraph"/>
+        <w:ind w:left="1080"/>
+      </w:pPr>
+      <w:r>
+        <w:t xml:space="preserve"> </w:t>
+      </w:r>
+    </w:p>
+    <w:p>
+      <w:pPr>
+        <w:pStyle w:val="ListParagraph"/>
+        <w:ind w:left="1080"/>
+      </w:pPr>
+    </w:p>
+    <w:p>
+      <w:pPr>
+        <w:pStyle w:val="ListParagraph"/>
+        <w:ind w:left="1080"/>
+      </w:pPr>
+    </w:p>
+    <w:p>
+      <w:pPr>
+        <w:pStyle w:val="ListParagraph"/>
+        <w:ind w:left="1080"/>
+      </w:pPr>
+    </w:p>
+    <w:p>
+      <w:pPr>
+        <w:pStyle w:val="ListParagraph"/>
+      </w:pPr>
+    </w:p>
     <w:p>
       <w:pPr>
         <w:pStyle w:val="ListParagraph"/>
@@ -1325,6 +1784,127 @@
     </w:lvl>
   </w:abstractNum>
   <w:abstractNum w:abstractNumId="1" w15:restartNumberingAfterBreak="0">
+    <w:nsid w:val="41923C16"/>
+    <w:multiLevelType w:val="multilevel"/>
+    <w:tmpl w:val="1A9AF8AE"/>
+    <w:lvl w:ilvl="0">
+      <w:start w:val="1"/>
+      <w:numFmt w:val="decimal"/>
+      <w:lvlText w:val="%1."/>
+      <w:lvlJc w:val="left"/>
+      <w:pPr>
+        <w:ind w:left="720" w:hanging="360"/>
+      </w:pPr>
+      <w:rPr>
+        <w:rFonts w:hint="default"/>
+      </w:rPr>
+    </w:lvl>
+    <w:lvl w:ilvl="1">
+      <w:start w:val="1"/>
+      <w:numFmt w:val="decimal"/>
+      <w:isLgl/>
+      <w:lvlText w:val="%1.%2"/>
+      <w:lvlJc w:val="left"/>
+      <w:pPr>
+        <w:ind w:left="1080" w:hanging="360"/>
+      </w:pPr>
+      <w:rPr>
+        <w:rFonts w:hint="default"/>
+      </w:rPr>
+    </w:lvl>
+    <w:lvl w:ilvl="2">
+      <w:start w:val="1"/>
+      <w:numFmt w:val="decimal"/>
+      <w:isLgl/>
+      <w:lvlText w:val="%1.%2.%3"/>
+      <w:lvlJc w:val="left"/>
+      <w:pPr>
+        <w:ind w:left="1800" w:hanging="720"/>
+      </w:pPr>
+      <w:rPr>
+        <w:rFonts w:hint="default"/>
+      </w:rPr>
+    </w:lvl>
+    <w:lvl w:ilvl="3">
+      <w:start w:val="1"/>
+      <w:numFmt w:val="decimal"/>
+      <w:isLgl/>
+      <w:lvlText w:val="%1.%2.%3.%4"/>
+      <w:lvlJc w:val="left"/>
+      <w:pPr>
+        <w:ind w:left="2160" w:hanging="720"/>
+      </w:pPr>
+      <w:rPr>
+        <w:rFonts w:hint="default"/>
+      </w:rPr>
+    </w:lvl>
+    <w:lvl w:ilvl="4">
+      <w:start w:val="1"/>
+      <w:numFmt w:val="decimal"/>
+      <w:isLgl/>
+      <w:lvlText w:val="%1.%2.%3.%4.%5"/>
+      <w:lvlJc w:val="left"/>
+      <w:pPr>
+        <w:ind w:left="2880" w:hanging="1080"/>
+      </w:pPr>
+      <w:rPr>
+        <w:rFonts w:hint="default"/>
+      </w:rPr>
+    </w:lvl>
+    <w:lvl w:ilvl="5">
+      <w:start w:val="1"/>
+      <w:numFmt w:val="decimal"/>
+      <w:isLgl/>
+      <w:lvlText w:val="%1.%2.%3.%4.%5.%6"/>
+      <w:lvlJc w:val="left"/>
+      <w:pPr>
+        <w:ind w:left="3240" w:hanging="1080"/>
+      </w:pPr>
+      <w:rPr>
+        <w:rFonts w:hint="default"/>
+      </w:rPr>
+    </w:lvl>
+    <w:lvl w:ilvl="6">
+      <w:start w:val="1"/>
+      <w:numFmt w:val="decimal"/>
+      <w:isLgl/>
+      <w:lvlText w:val="%1.%2.%3.%4.%5.%6.%7"/>
+      <w:lvlJc w:val="left"/>
+      <w:pPr>
+        <w:ind w:left="3960" w:hanging="1440"/>
+      </w:pPr>
+      <w:rPr>
+        <w:rFonts w:hint="default"/>
+      </w:rPr>
+    </w:lvl>
+    <w:lvl w:ilvl="7">
+      <w:start w:val="1"/>
+      <w:numFmt w:val="decimal"/>
+      <w:isLgl/>
+      <w:lvlText w:val="%1.%2.%3.%4.%5.%6.%7.%8"/>
+      <w:lvlJc w:val="left"/>
+      <w:pPr>
+        <w:ind w:left="4320" w:hanging="1440"/>
+      </w:pPr>
+      <w:rPr>
+        <w:rFonts w:hint="default"/>
+      </w:rPr>
+    </w:lvl>
+    <w:lvl w:ilvl="8">
+      <w:start w:val="1"/>
+      <w:numFmt w:val="decimal"/>
+      <w:isLgl/>
+      <w:lvlText w:val="%1.%2.%3.%4.%5.%6.%7.%8.%9"/>
+      <w:lvlJc w:val="left"/>
+      <w:pPr>
+        <w:ind w:left="4680" w:hanging="1440"/>
+      </w:pPr>
+      <w:rPr>
+        <w:rFonts w:hint="default"/>
+      </w:rPr>
+    </w:lvl>
+  </w:abstractNum>
+  <w:abstractNum w:abstractNumId="2" w15:restartNumberingAfterBreak="0">
     <w:nsid w:val="765D23A3"/>
     <w:multiLevelType w:val="multilevel"/>
     <w:tmpl w:val="D2A25216"/>
@@ -1441,6 +2021,9 @@
     <w:abstractNumId w:val="0"/>
   </w:num>
   <w:num w:numId="2" w16cid:durableId="15157120">
+    <w:abstractNumId w:val="2"/>
+  </w:num>
+  <w:num w:numId="3" w16cid:durableId="656306794">
     <w:abstractNumId w:val="1"/>
   </w:num>
 </w:numbering>

</xml_diff>

<commit_message>
added the 'Planning Phase' to the Activity Definition & Estimation
</commit_message>
<xml_diff>
--- a/Project Plan.docx
+++ b/Project Plan.docx
@@ -1179,7 +1179,13 @@
         <w:t>:</w:t>
       </w:r>
       <w:r>
-        <w:t xml:space="preserve"> 48 hours  </w:t>
+        <w:t xml:space="preserve"> 48 </w:t>
+      </w:r>
+      <w:r>
+        <w:t>H</w:t>
+      </w:r>
+      <w:r>
+        <w:t xml:space="preserve">ours  </w:t>
       </w:r>
     </w:p>
     <w:p>
@@ -1239,7 +1245,13 @@
         <w:t>Duration</w:t>
       </w:r>
       <w:r>
-        <w:t>: 48 hours</w:t>
+        <w:t xml:space="preserve">: 48 </w:t>
+      </w:r>
+      <w:r>
+        <w:t>H</w:t>
+      </w:r>
+      <w:r>
+        <w:t>ours</w:t>
       </w:r>
     </w:p>
     <w:p>
@@ -1305,7 +1317,13 @@
         <w:t xml:space="preserve">: </w:t>
       </w:r>
       <w:r>
-        <w:t>48 hours</w:t>
+        <w:t xml:space="preserve">48 </w:t>
+      </w:r>
+      <w:r>
+        <w:t>H</w:t>
+      </w:r>
+      <w:r>
+        <w:t>ours</w:t>
       </w:r>
     </w:p>
     <w:p>
@@ -1356,7 +1374,13 @@
         <w:t>Duration</w:t>
       </w:r>
       <w:r>
-        <w:t>:  24 hours</w:t>
+        <w:t xml:space="preserve">:  24 </w:t>
+      </w:r>
+      <w:r>
+        <w:t>H</w:t>
+      </w:r>
+      <w:r>
+        <w:t>ours</w:t>
       </w:r>
     </w:p>
     <w:p>
@@ -1416,7 +1440,13 @@
         <w:t>Duration</w:t>
       </w:r>
       <w:r>
-        <w:t>: 48 hours</w:t>
+        <w:t xml:space="preserve">: 48 </w:t>
+      </w:r>
+      <w:r>
+        <w:t>H</w:t>
+      </w:r>
+      <w:r>
+        <w:t>ours</w:t>
       </w:r>
     </w:p>
     <w:p>
@@ -1525,15 +1555,74 @@
       </w:r>
     </w:p>
     <w:p>
+      <w:r>
+        <w:rPr>
+          <w:b/>
+          <w:bCs/>
+        </w:rPr>
+        <w:lastRenderedPageBreak/>
+        <w:t>Total Duration</w:t>
+      </w:r>
+      <w:r>
+        <w:t>: 1 Week</w:t>
+      </w:r>
+    </w:p>
+    <w:p>
+      <w:pPr>
+        <w:pStyle w:val="ListParagraph"/>
+        <w:numPr>
+          <w:ilvl w:val="0"/>
+          <w:numId w:val="3"/>
+        </w:numPr>
+        <w:rPr>
+          <w:b/>
+          <w:bCs/>
+        </w:rPr>
+      </w:pPr>
+      <w:r>
+        <w:rPr>
+          <w:b/>
+          <w:bCs/>
+        </w:rPr>
+        <w:t>Planning</w:t>
+      </w:r>
+    </w:p>
+    <w:p>
+      <w:pPr>
+        <w:pStyle w:val="ListParagraph"/>
+      </w:pPr>
+    </w:p>
+    <w:p>
+      <w:pPr>
+        <w:pStyle w:val="ListParagraph"/>
+        <w:numPr>
+          <w:ilvl w:val="1"/>
+          <w:numId w:val="3"/>
+        </w:numPr>
+        <w:rPr>
+          <w:b/>
+          <w:bCs/>
+        </w:rPr>
+      </w:pPr>
+      <w:r>
+        <w:rPr>
+          <w:b/>
+          <w:bCs/>
+        </w:rPr>
+        <w:t>Work Breakdown Structure</w:t>
+      </w:r>
+    </w:p>
+    <w:p>
       <w:pPr>
         <w:pStyle w:val="ListParagraph"/>
         <w:ind w:left="1080"/>
       </w:pPr>
-    </w:p>
-    <w:p>
-      <w:pPr>
-        <w:pStyle w:val="ListParagraph"/>
-      </w:pPr>
+      <w:r>
+        <w:t xml:space="preserve">Allocating the scope of the project in sequential order, using one </w:t>
+      </w:r>
+      <w:r>
+        <w:t>of the many variations of a Work Breakdown Structure. Categorise each task into phases so that the scope of the project is more defined.</w:t>
+      </w:r>
     </w:p>
     <w:p>
       <w:pPr>
@@ -1541,7 +1630,461 @@
         <w:ind w:left="1080"/>
       </w:pPr>
       <w:r>
+        <w:rPr>
+          <w:b/>
+          <w:bCs/>
+        </w:rPr>
+        <w:t>Duration</w:t>
+      </w:r>
+      <w:r>
+        <w:t xml:space="preserve">: 48 </w:t>
+      </w:r>
+      <w:r>
+        <w:t>H</w:t>
+      </w:r>
+      <w:r>
+        <w:t>ours</w:t>
+      </w:r>
+    </w:p>
+    <w:p>
+      <w:pPr>
+        <w:pStyle w:val="ListParagraph"/>
+        <w:ind w:left="1080"/>
+      </w:pPr>
+    </w:p>
+    <w:p>
+      <w:pPr>
+        <w:pStyle w:val="ListParagraph"/>
+        <w:numPr>
+          <w:ilvl w:val="1"/>
+          <w:numId w:val="3"/>
+        </w:numPr>
+        <w:rPr>
+          <w:b/>
+          <w:bCs/>
+        </w:rPr>
+      </w:pPr>
+      <w:r>
+        <w:rPr>
+          <w:b/>
+          <w:bCs/>
+        </w:rPr>
+        <w:t>Gantt chart</w:t>
+      </w:r>
+    </w:p>
+    <w:p>
+      <w:pPr>
+        <w:pStyle w:val="ListParagraph"/>
+        <w:ind w:left="1080"/>
+      </w:pPr>
+      <w:r>
+        <w:t>Convert the Work Breakdown Structure and the Activity Definition &amp; Estimation into a Gantt chart. This will visualise how long a task shall take, and what tasks need to be completed by a certain time</w:t>
+      </w:r>
+      <w:r>
+        <w:t xml:space="preserve">. </w:t>
+      </w:r>
+    </w:p>
+    <w:p>
+      <w:pPr>
+        <w:pStyle w:val="ListParagraph"/>
+        <w:ind w:left="1080"/>
+      </w:pPr>
+      <w:r>
+        <w:rPr>
+          <w:b/>
+          <w:bCs/>
+        </w:rPr>
+        <w:t>Duration</w:t>
+      </w:r>
+      <w:r>
+        <w:t xml:space="preserve">: 48 </w:t>
+      </w:r>
+      <w:r>
+        <w:t>H</w:t>
+      </w:r>
+      <w:r>
+        <w:t>ours</w:t>
+      </w:r>
+    </w:p>
+    <w:p>
+      <w:pPr>
+        <w:pStyle w:val="ListParagraph"/>
+        <w:ind w:left="1080"/>
+      </w:pPr>
+    </w:p>
+    <w:p>
+      <w:pPr>
+        <w:pStyle w:val="ListParagraph"/>
+        <w:numPr>
+          <w:ilvl w:val="1"/>
+          <w:numId w:val="3"/>
+        </w:numPr>
+        <w:rPr>
+          <w:b/>
+          <w:bCs/>
+        </w:rPr>
+      </w:pPr>
+      <w:r>
+        <w:rPr>
+          <w:b/>
+          <w:bCs/>
+        </w:rPr>
+        <w:t>Project Plan Introduction</w:t>
+      </w:r>
+    </w:p>
+    <w:p>
+      <w:pPr>
+        <w:pStyle w:val="ListParagraph"/>
+        <w:ind w:left="1080"/>
+      </w:pPr>
+      <w:r>
+        <w:t>Complete the Project Plan Introduction. This includes the problem background, which discusses additional background information surrounding the causes of the project and associated info. The scope, which outlines all the deliverables of the project, and finally, the contents of the project document.</w:t>
+      </w:r>
+    </w:p>
+    <w:p>
+      <w:pPr>
+        <w:pStyle w:val="ListParagraph"/>
+        <w:ind w:left="1080"/>
+      </w:pPr>
+      <w:r>
+        <w:rPr>
+          <w:b/>
+          <w:bCs/>
+        </w:rPr>
+        <w:t>Duration</w:t>
+      </w:r>
+      <w:r>
+        <w:t xml:space="preserve">: 48 </w:t>
+      </w:r>
+      <w:r>
+        <w:t>H</w:t>
+      </w:r>
+      <w:r>
+        <w:t xml:space="preserve">ours </w:t>
+      </w:r>
+    </w:p>
+    <w:p>
+      <w:pPr>
+        <w:pStyle w:val="ListParagraph"/>
+        <w:ind w:left="1080"/>
+      </w:pPr>
+    </w:p>
+    <w:p>
+      <w:pPr>
+        <w:pStyle w:val="ListParagraph"/>
+        <w:numPr>
+          <w:ilvl w:val="1"/>
+          <w:numId w:val="3"/>
+        </w:numPr>
+        <w:rPr>
+          <w:b/>
+          <w:bCs/>
+        </w:rPr>
+      </w:pPr>
+      <w:r>
+        <w:rPr>
+          <w:b/>
+          <w:bCs/>
+        </w:rPr>
+        <w:t xml:space="preserve">Activity Definition &amp; Estimation </w:t>
+      </w:r>
+    </w:p>
+    <w:p>
+      <w:pPr>
+        <w:pStyle w:val="ListParagraph"/>
+        <w:ind w:left="1080"/>
+      </w:pPr>
+      <w:r>
+        <w:t>Provide a definition for each activity out</w:t>
+      </w:r>
+      <w:r>
+        <w:t xml:space="preserve">line in the Work Breakdown Structure. Additionally, provide an estimated duration for the task. </w:t>
+      </w:r>
+    </w:p>
+    <w:p>
+      <w:pPr>
+        <w:pStyle w:val="ListParagraph"/>
+        <w:ind w:left="1080"/>
+      </w:pPr>
+      <w:r>
+        <w:rPr>
+          <w:b/>
+          <w:bCs/>
+        </w:rPr>
+        <w:t>Duration</w:t>
+      </w:r>
+      <w:r>
+        <w:t xml:space="preserve">: 72 </w:t>
+      </w:r>
+      <w:r>
+        <w:t>H</w:t>
+      </w:r>
+      <w:r>
+        <w:t>ours</w:t>
+      </w:r>
+    </w:p>
+    <w:p>
+      <w:pPr>
+        <w:pStyle w:val="ListParagraph"/>
+        <w:ind w:left="1080"/>
+      </w:pPr>
+    </w:p>
+    <w:p>
+      <w:pPr>
+        <w:pStyle w:val="ListParagraph"/>
+        <w:numPr>
+          <w:ilvl w:val="1"/>
+          <w:numId w:val="3"/>
+        </w:numPr>
+        <w:rPr>
+          <w:b/>
+          <w:bCs/>
+        </w:rPr>
+      </w:pPr>
+      <w:r>
+        <w:rPr>
+          <w:b/>
+          <w:bCs/>
+        </w:rPr>
+        <w:t xml:space="preserve">System Vision &amp; Requirements </w:t>
+      </w:r>
+    </w:p>
+    <w:p>
+      <w:pPr>
+        <w:pStyle w:val="ListParagraph"/>
+        <w:ind w:left="1080"/>
+      </w:pPr>
+      <w:r>
+        <w:t xml:space="preserve">Provide background information surrounding the client and the need for the project deliverables. Describe an overview of the system, and potential benefits that the system may offer. Detail how the user is to interact with the software along with the functionality the software will provide. Provide use cases to describe how the software may be used </w:t>
+      </w:r>
+    </w:p>
+    <w:p>
+      <w:pPr>
+        <w:pStyle w:val="ListParagraph"/>
+        <w:ind w:left="1080"/>
+      </w:pPr>
+      <w:r>
+        <w:rPr>
+          <w:b/>
+          <w:bCs/>
+        </w:rPr>
+        <w:t>Duration</w:t>
+      </w:r>
+      <w:r>
+        <w:t xml:space="preserve">: 5 </w:t>
+      </w:r>
+      <w:r>
+        <w:t>D</w:t>
+      </w:r>
+      <w:r>
+        <w:t>ays</w:t>
+      </w:r>
+    </w:p>
+    <w:p>
+      <w:pPr>
+        <w:pStyle w:val="ListParagraph"/>
+        <w:ind w:left="1080"/>
+      </w:pPr>
+    </w:p>
+    <w:p>
+      <w:pPr>
+        <w:pStyle w:val="ListParagraph"/>
+        <w:numPr>
+          <w:ilvl w:val="1"/>
+          <w:numId w:val="3"/>
+        </w:numPr>
+        <w:rPr>
+          <w:b/>
+          <w:bCs/>
+        </w:rPr>
+      </w:pPr>
+      <w:r>
+        <w:rPr>
+          <w:b/>
+          <w:bCs/>
+        </w:rPr>
+        <w:t xml:space="preserve">Software and User Interface Design Plan </w:t>
+      </w:r>
+    </w:p>
+    <w:p>
+      <w:pPr>
+        <w:ind w:left="1080"/>
+        <w:rPr>
+          <w:color w:val="000000" w:themeColor="text1"/>
+        </w:rPr>
+      </w:pPr>
+      <w:r>
+        <w:rPr>
+          <w:color w:val="000000" w:themeColor="text1"/>
+        </w:rPr>
+        <w:t xml:space="preserve">Provide a diagram to illustrate how the software might work. Provide a </w:t>
+      </w:r>
+      <w:r>
+        <w:rPr>
+          <w:color w:val="000000" w:themeColor="text1"/>
+        </w:rPr>
+        <w:t>p</w:t>
+      </w:r>
+      <w:r>
+        <w:rPr>
+          <w:color w:val="000000" w:themeColor="text1"/>
+        </w:rPr>
+        <w:t xml:space="preserve">reliminary list of all functions in the software. </w:t>
+      </w:r>
+      <w:r>
+        <w:rPr>
+          <w:color w:val="000000" w:themeColor="text1"/>
+        </w:rPr>
+        <w:t>Provide a li</w:t>
+      </w:r>
+      <w:r>
+        <w:rPr>
+          <w:color w:val="000000" w:themeColor="text1"/>
+        </w:rPr>
+        <w:t>st of all data structures in the software (</w:t>
+      </w:r>
+      <w:r>
+        <w:rPr>
+          <w:color w:val="000000" w:themeColor="text1"/>
+        </w:rPr>
+        <w:t>e.g.,</w:t>
+      </w:r>
+      <w:r>
+        <w:rPr>
+          <w:color w:val="000000" w:themeColor="text1"/>
+        </w:rPr>
+        <w:t xml:space="preserve"> linked lists, trees, arrays etc) or eternal data sources.</w:t>
+      </w:r>
+      <w:r>
+        <w:rPr>
+          <w:color w:val="000000" w:themeColor="text1"/>
+        </w:rPr>
+        <w:t xml:space="preserve"> Provide </w:t>
+      </w:r>
+      <w:r>
+        <w:rPr>
+          <w:color w:val="000000" w:themeColor="text1"/>
+        </w:rPr>
+        <w:t>Pseudocode for all non-standard / non-trivial algorithms that operate on data structures</w:t>
+      </w:r>
+      <w:r>
+        <w:rPr>
+          <w:color w:val="000000" w:themeColor="text1"/>
+        </w:rPr>
+        <w:t>. Finally, d</w:t>
+      </w:r>
+      <w:r>
+        <w:rPr>
+          <w:color w:val="000000" w:themeColor="text1"/>
+        </w:rPr>
+        <w:t>escribe the tools used for th</w:t>
+      </w:r>
+      <w:r>
+        <w:rPr>
+          <w:color w:val="000000" w:themeColor="text1"/>
+        </w:rPr>
+        <w:t>e</w:t>
+      </w:r>
+      <w:r>
+        <w:rPr>
+          <w:color w:val="000000" w:themeColor="text1"/>
+        </w:rPr>
+        <w:t xml:space="preserve"> design stage</w:t>
+      </w:r>
+      <w:r>
+        <w:rPr>
+          <w:color w:val="000000" w:themeColor="text1"/>
+        </w:rPr>
+        <w:t xml:space="preserve"> and complete the Structural and Visual Design Plan.</w:t>
+      </w:r>
+      <w:r>
+        <w:rPr>
+          <w:color w:val="000000" w:themeColor="text1"/>
+        </w:rPr>
         <w:t xml:space="preserve"> </w:t>
+      </w:r>
+      <w:r>
+        <w:rPr>
+          <w:b/>
+          <w:bCs/>
+          <w:color w:val="000000" w:themeColor="text1"/>
+        </w:rPr>
+        <w:t>Duration</w:t>
+      </w:r>
+      <w:r>
+        <w:rPr>
+          <w:color w:val="000000" w:themeColor="text1"/>
+        </w:rPr>
+        <w:t>: 1 Week</w:t>
+      </w:r>
+    </w:p>
+    <w:p>
+      <w:pPr>
+        <w:ind w:left="1080"/>
+        <w:rPr>
+          <w:color w:val="000000" w:themeColor="text1"/>
+        </w:rPr>
+      </w:pPr>
+    </w:p>
+    <w:p>
+      <w:pPr>
+        <w:pStyle w:val="ListParagraph"/>
+        <w:numPr>
+          <w:ilvl w:val="1"/>
+          <w:numId w:val="3"/>
+        </w:numPr>
+        <w:rPr>
+          <w:b/>
+          <w:bCs/>
+          <w:color w:val="000000" w:themeColor="text1"/>
+        </w:rPr>
+      </w:pPr>
+      <w:r>
+        <w:rPr>
+          <w:b/>
+          <w:bCs/>
+          <w:color w:val="000000" w:themeColor="text1"/>
+        </w:rPr>
+        <w:lastRenderedPageBreak/>
+        <w:t>Part A Submission</w:t>
+      </w:r>
+    </w:p>
+    <w:p>
+      <w:pPr>
+        <w:pStyle w:val="ListParagraph"/>
+        <w:ind w:left="1080"/>
+        <w:rPr>
+          <w:color w:val="000000" w:themeColor="text1"/>
+        </w:rPr>
+      </w:pPr>
+      <w:r>
+        <w:rPr>
+          <w:color w:val="000000" w:themeColor="text1"/>
+        </w:rPr>
+        <w:t>Ensure all the requirements for Part A have been fulfilled, and after a final project team discussion, have a project team member submit all required documents before the due date.</w:t>
+      </w:r>
+    </w:p>
+    <w:p>
+      <w:pPr>
+        <w:pStyle w:val="ListParagraph"/>
+        <w:ind w:left="1080"/>
+        <w:rPr>
+          <w:color w:val="000000" w:themeColor="text1"/>
+        </w:rPr>
+      </w:pPr>
+      <w:r>
+        <w:rPr>
+          <w:b/>
+          <w:bCs/>
+          <w:color w:val="000000" w:themeColor="text1"/>
+        </w:rPr>
+        <w:t>Duration</w:t>
+      </w:r>
+      <w:r>
+        <w:rPr>
+          <w:color w:val="000000" w:themeColor="text1"/>
+        </w:rPr>
+        <w:t>: 48 hours</w:t>
       </w:r>
     </w:p>
     <w:p>
@@ -1905,6 +2448,230 @@
     </w:lvl>
   </w:abstractNum>
   <w:abstractNum w:abstractNumId="2" w15:restartNumberingAfterBreak="0">
+    <w:nsid w:val="594D2C6D"/>
+    <w:multiLevelType w:val="hybridMultilevel"/>
+    <w:tmpl w:val="BA2812A4"/>
+    <w:lvl w:ilvl="0" w:tplc="A1CC7C6C">
+      <w:numFmt w:val="bullet"/>
+      <w:lvlText w:val="•"/>
+      <w:lvlJc w:val="left"/>
+      <w:pPr>
+        <w:ind w:left="2160" w:hanging="720"/>
+      </w:pPr>
+      <w:rPr>
+        <w:rFonts w:ascii="Calibri" w:eastAsiaTheme="minorEastAsia" w:hAnsi="Calibri" w:cs="Calibri" w:hint="default"/>
+      </w:rPr>
+    </w:lvl>
+    <w:lvl w:ilvl="1" w:tplc="0C090003" w:tentative="1">
+      <w:start w:val="1"/>
+      <w:numFmt w:val="bullet"/>
+      <w:lvlText w:val="o"/>
+      <w:lvlJc w:val="left"/>
+      <w:pPr>
+        <w:ind w:left="2520" w:hanging="360"/>
+      </w:pPr>
+      <w:rPr>
+        <w:rFonts w:ascii="Courier New" w:hAnsi="Courier New" w:cs="Courier New" w:hint="default"/>
+      </w:rPr>
+    </w:lvl>
+    <w:lvl w:ilvl="2" w:tplc="0C090005" w:tentative="1">
+      <w:start w:val="1"/>
+      <w:numFmt w:val="bullet"/>
+      <w:lvlText w:val=""/>
+      <w:lvlJc w:val="left"/>
+      <w:pPr>
+        <w:ind w:left="3240" w:hanging="360"/>
+      </w:pPr>
+      <w:rPr>
+        <w:rFonts w:ascii="Wingdings" w:hAnsi="Wingdings" w:hint="default"/>
+      </w:rPr>
+    </w:lvl>
+    <w:lvl w:ilvl="3" w:tplc="0C090001" w:tentative="1">
+      <w:start w:val="1"/>
+      <w:numFmt w:val="bullet"/>
+      <w:lvlText w:val=""/>
+      <w:lvlJc w:val="left"/>
+      <w:pPr>
+        <w:ind w:left="3960" w:hanging="360"/>
+      </w:pPr>
+      <w:rPr>
+        <w:rFonts w:ascii="Symbol" w:hAnsi="Symbol" w:hint="default"/>
+      </w:rPr>
+    </w:lvl>
+    <w:lvl w:ilvl="4" w:tplc="0C090003" w:tentative="1">
+      <w:start w:val="1"/>
+      <w:numFmt w:val="bullet"/>
+      <w:lvlText w:val="o"/>
+      <w:lvlJc w:val="left"/>
+      <w:pPr>
+        <w:ind w:left="4680" w:hanging="360"/>
+      </w:pPr>
+      <w:rPr>
+        <w:rFonts w:ascii="Courier New" w:hAnsi="Courier New" w:cs="Courier New" w:hint="default"/>
+      </w:rPr>
+    </w:lvl>
+    <w:lvl w:ilvl="5" w:tplc="0C090005" w:tentative="1">
+      <w:start w:val="1"/>
+      <w:numFmt w:val="bullet"/>
+      <w:lvlText w:val=""/>
+      <w:lvlJc w:val="left"/>
+      <w:pPr>
+        <w:ind w:left="5400" w:hanging="360"/>
+      </w:pPr>
+      <w:rPr>
+        <w:rFonts w:ascii="Wingdings" w:hAnsi="Wingdings" w:hint="default"/>
+      </w:rPr>
+    </w:lvl>
+    <w:lvl w:ilvl="6" w:tplc="0C090001" w:tentative="1">
+      <w:start w:val="1"/>
+      <w:numFmt w:val="bullet"/>
+      <w:lvlText w:val=""/>
+      <w:lvlJc w:val="left"/>
+      <w:pPr>
+        <w:ind w:left="6120" w:hanging="360"/>
+      </w:pPr>
+      <w:rPr>
+        <w:rFonts w:ascii="Symbol" w:hAnsi="Symbol" w:hint="default"/>
+      </w:rPr>
+    </w:lvl>
+    <w:lvl w:ilvl="7" w:tplc="0C090003" w:tentative="1">
+      <w:start w:val="1"/>
+      <w:numFmt w:val="bullet"/>
+      <w:lvlText w:val="o"/>
+      <w:lvlJc w:val="left"/>
+      <w:pPr>
+        <w:ind w:left="6840" w:hanging="360"/>
+      </w:pPr>
+      <w:rPr>
+        <w:rFonts w:ascii="Courier New" w:hAnsi="Courier New" w:cs="Courier New" w:hint="default"/>
+      </w:rPr>
+    </w:lvl>
+    <w:lvl w:ilvl="8" w:tplc="0C090005" w:tentative="1">
+      <w:start w:val="1"/>
+      <w:numFmt w:val="bullet"/>
+      <w:lvlText w:val=""/>
+      <w:lvlJc w:val="left"/>
+      <w:pPr>
+        <w:ind w:left="7560" w:hanging="360"/>
+      </w:pPr>
+      <w:rPr>
+        <w:rFonts w:ascii="Wingdings" w:hAnsi="Wingdings" w:hint="default"/>
+      </w:rPr>
+    </w:lvl>
+  </w:abstractNum>
+  <w:abstractNum w:abstractNumId="3" w15:restartNumberingAfterBreak="0">
+    <w:nsid w:val="63D23837"/>
+    <w:multiLevelType w:val="hybridMultilevel"/>
+    <w:tmpl w:val="9BD61186"/>
+    <w:lvl w:ilvl="0" w:tplc="A1CC7C6C">
+      <w:numFmt w:val="bullet"/>
+      <w:lvlText w:val="•"/>
+      <w:lvlJc w:val="left"/>
+      <w:pPr>
+        <w:ind w:left="2160" w:hanging="720"/>
+      </w:pPr>
+      <w:rPr>
+        <w:rFonts w:ascii="Calibri" w:eastAsiaTheme="minorEastAsia" w:hAnsi="Calibri" w:cs="Calibri" w:hint="default"/>
+      </w:rPr>
+    </w:lvl>
+    <w:lvl w:ilvl="1" w:tplc="0C090003" w:tentative="1">
+      <w:start w:val="1"/>
+      <w:numFmt w:val="bullet"/>
+      <w:lvlText w:val="o"/>
+      <w:lvlJc w:val="left"/>
+      <w:pPr>
+        <w:ind w:left="2520" w:hanging="360"/>
+      </w:pPr>
+      <w:rPr>
+        <w:rFonts w:ascii="Courier New" w:hAnsi="Courier New" w:cs="Courier New" w:hint="default"/>
+      </w:rPr>
+    </w:lvl>
+    <w:lvl w:ilvl="2" w:tplc="0C090005" w:tentative="1">
+      <w:start w:val="1"/>
+      <w:numFmt w:val="bullet"/>
+      <w:lvlText w:val=""/>
+      <w:lvlJc w:val="left"/>
+      <w:pPr>
+        <w:ind w:left="3240" w:hanging="360"/>
+      </w:pPr>
+      <w:rPr>
+        <w:rFonts w:ascii="Wingdings" w:hAnsi="Wingdings" w:hint="default"/>
+      </w:rPr>
+    </w:lvl>
+    <w:lvl w:ilvl="3" w:tplc="0C090001" w:tentative="1">
+      <w:start w:val="1"/>
+      <w:numFmt w:val="bullet"/>
+      <w:lvlText w:val=""/>
+      <w:lvlJc w:val="left"/>
+      <w:pPr>
+        <w:ind w:left="3960" w:hanging="360"/>
+      </w:pPr>
+      <w:rPr>
+        <w:rFonts w:ascii="Symbol" w:hAnsi="Symbol" w:hint="default"/>
+      </w:rPr>
+    </w:lvl>
+    <w:lvl w:ilvl="4" w:tplc="0C090003" w:tentative="1">
+      <w:start w:val="1"/>
+      <w:numFmt w:val="bullet"/>
+      <w:lvlText w:val="o"/>
+      <w:lvlJc w:val="left"/>
+      <w:pPr>
+        <w:ind w:left="4680" w:hanging="360"/>
+      </w:pPr>
+      <w:rPr>
+        <w:rFonts w:ascii="Courier New" w:hAnsi="Courier New" w:cs="Courier New" w:hint="default"/>
+      </w:rPr>
+    </w:lvl>
+    <w:lvl w:ilvl="5" w:tplc="0C090005" w:tentative="1">
+      <w:start w:val="1"/>
+      <w:numFmt w:val="bullet"/>
+      <w:lvlText w:val=""/>
+      <w:lvlJc w:val="left"/>
+      <w:pPr>
+        <w:ind w:left="5400" w:hanging="360"/>
+      </w:pPr>
+      <w:rPr>
+        <w:rFonts w:ascii="Wingdings" w:hAnsi="Wingdings" w:hint="default"/>
+      </w:rPr>
+    </w:lvl>
+    <w:lvl w:ilvl="6" w:tplc="0C090001" w:tentative="1">
+      <w:start w:val="1"/>
+      <w:numFmt w:val="bullet"/>
+      <w:lvlText w:val=""/>
+      <w:lvlJc w:val="left"/>
+      <w:pPr>
+        <w:ind w:left="6120" w:hanging="360"/>
+      </w:pPr>
+      <w:rPr>
+        <w:rFonts w:ascii="Symbol" w:hAnsi="Symbol" w:hint="default"/>
+      </w:rPr>
+    </w:lvl>
+    <w:lvl w:ilvl="7" w:tplc="0C090003" w:tentative="1">
+      <w:start w:val="1"/>
+      <w:numFmt w:val="bullet"/>
+      <w:lvlText w:val="o"/>
+      <w:lvlJc w:val="left"/>
+      <w:pPr>
+        <w:ind w:left="6840" w:hanging="360"/>
+      </w:pPr>
+      <w:rPr>
+        <w:rFonts w:ascii="Courier New" w:hAnsi="Courier New" w:cs="Courier New" w:hint="default"/>
+      </w:rPr>
+    </w:lvl>
+    <w:lvl w:ilvl="8" w:tplc="0C090005" w:tentative="1">
+      <w:start w:val="1"/>
+      <w:numFmt w:val="bullet"/>
+      <w:lvlText w:val=""/>
+      <w:lvlJc w:val="left"/>
+      <w:pPr>
+        <w:ind w:left="7560" w:hanging="360"/>
+      </w:pPr>
+      <w:rPr>
+        <w:rFonts w:ascii="Wingdings" w:hAnsi="Wingdings" w:hint="default"/>
+      </w:rPr>
+    </w:lvl>
+  </w:abstractNum>
+  <w:abstractNum w:abstractNumId="4" w15:restartNumberingAfterBreak="0">
     <w:nsid w:val="765D23A3"/>
     <w:multiLevelType w:val="multilevel"/>
     <w:tmpl w:val="D2A25216"/>
@@ -2021,10 +2788,16 @@
     <w:abstractNumId w:val="0"/>
   </w:num>
   <w:num w:numId="2" w16cid:durableId="15157120">
-    <w:abstractNumId w:val="2"/>
+    <w:abstractNumId w:val="4"/>
   </w:num>
   <w:num w:numId="3" w16cid:durableId="656306794">
     <w:abstractNumId w:val="1"/>
+  </w:num>
+  <w:num w:numId="4" w16cid:durableId="724059997">
+    <w:abstractNumId w:val="2"/>
+  </w:num>
+  <w:num w:numId="5" w16cid:durableId="1951276401">
+    <w:abstractNumId w:val="3"/>
   </w:num>
 </w:numbering>
 </file>

</xml_diff>

<commit_message>
added 'Development Phase' to Activity Definition & Estimation
</commit_message>
<xml_diff>
--- a/Project Plan.docx
+++ b/Project Plan.docx
@@ -1279,6 +1279,13 @@
         </w:rPr>
         <w:t>Dataset Decision</w:t>
       </w:r>
+      <w:r>
+        <w:rPr>
+          <w:b/>
+          <w:bCs/>
+        </w:rPr>
+        <w:t>:</w:t>
+      </w:r>
     </w:p>
     <w:p>
       <w:pPr>
@@ -1351,6 +1358,13 @@
         </w:rPr>
         <w:t>Expectations</w:t>
       </w:r>
+      <w:r>
+        <w:rPr>
+          <w:b/>
+          <w:bCs/>
+        </w:rPr>
+        <w:t>:</w:t>
+      </w:r>
     </w:p>
     <w:p>
       <w:pPr>
@@ -1406,7 +1420,21 @@
           <w:b/>
           <w:bCs/>
         </w:rPr>
-        <w:t xml:space="preserve">Github Repository Configuration </w:t>
+        <w:t>Github Repository Configuration</w:t>
+      </w:r>
+      <w:r>
+        <w:rPr>
+          <w:b/>
+          <w:bCs/>
+        </w:rPr>
+        <w:t>:</w:t>
+      </w:r>
+      <w:r>
+        <w:rPr>
+          <w:b/>
+          <w:bCs/>
+        </w:rPr>
+        <w:t xml:space="preserve"> </w:t>
       </w:r>
     </w:p>
     <w:p>
@@ -1472,7 +1500,21 @@
           <w:b/>
           <w:bCs/>
         </w:rPr>
-        <w:t xml:space="preserve">Research </w:t>
+        <w:t>Research</w:t>
+      </w:r>
+      <w:r>
+        <w:rPr>
+          <w:b/>
+          <w:bCs/>
+        </w:rPr>
+        <w:t>:</w:t>
+      </w:r>
+      <w:r>
+        <w:rPr>
+          <w:b/>
+          <w:bCs/>
+        </w:rPr>
+        <w:t xml:space="preserve"> </w:t>
       </w:r>
     </w:p>
     <w:p>
@@ -1525,6 +1567,13 @@
         </w:rPr>
         <w:t>Git &amp; Github Training</w:t>
       </w:r>
+      <w:r>
+        <w:rPr>
+          <w:b/>
+          <w:bCs/>
+        </w:rPr>
+        <w:t>:</w:t>
+      </w:r>
     </w:p>
     <w:p>
       <w:pPr>
@@ -1611,6 +1660,13 @@
         </w:rPr>
         <w:t>Work Breakdown Structure</w:t>
       </w:r>
+      <w:r>
+        <w:rPr>
+          <w:b/>
+          <w:bCs/>
+        </w:rPr>
+        <w:t>:</w:t>
+      </w:r>
     </w:p>
     <w:p>
       <w:pPr>
@@ -1671,6 +1727,13 @@
         </w:rPr>
         <w:t>Gantt chart</w:t>
       </w:r>
+      <w:r>
+        <w:rPr>
+          <w:b/>
+          <w:bCs/>
+        </w:rPr>
+        <w:t>:</w:t>
+      </w:r>
     </w:p>
     <w:p>
       <w:pPr>
@@ -1731,6 +1794,13 @@
         </w:rPr>
         <w:t>Project Plan Introduction</w:t>
       </w:r>
+      <w:r>
+        <w:rPr>
+          <w:b/>
+          <w:bCs/>
+        </w:rPr>
+        <w:t>:</w:t>
+      </w:r>
     </w:p>
     <w:p>
       <w:pPr>
@@ -1786,7 +1856,21 @@
           <w:b/>
           <w:bCs/>
         </w:rPr>
-        <w:t xml:space="preserve">Activity Definition &amp; Estimation </w:t>
+        <w:t>Activity Definition &amp; Estimation</w:t>
+      </w:r>
+      <w:r>
+        <w:rPr>
+          <w:b/>
+          <w:bCs/>
+        </w:rPr>
+        <w:t>:</w:t>
+      </w:r>
+      <w:r>
+        <w:rPr>
+          <w:b/>
+          <w:bCs/>
+        </w:rPr>
+        <w:t xml:space="preserve"> </w:t>
       </w:r>
     </w:p>
     <w:p>
@@ -1846,7 +1930,14 @@
           <w:b/>
           <w:bCs/>
         </w:rPr>
-        <w:t xml:space="preserve">System Vision &amp; Requirements </w:t>
+        <w:t>System Vision &amp; Requirements</w:t>
+      </w:r>
+      <w:r>
+        <w:rPr>
+          <w:b/>
+          <w:bCs/>
+        </w:rPr>
+        <w:t>:</w:t>
       </w:r>
     </w:p>
     <w:p>
@@ -1903,7 +1994,14 @@
           <w:b/>
           <w:bCs/>
         </w:rPr>
-        <w:t xml:space="preserve">Software and User Interface Design Plan </w:t>
+        <w:t>Software and User Interface Design Plan</w:t>
+      </w:r>
+      <w:r>
+        <w:rPr>
+          <w:b/>
+          <w:bCs/>
+        </w:rPr>
+        <w:t>:</w:t>
       </w:r>
     </w:p>
     <w:p>
@@ -2048,6 +2146,14 @@
         <w:lastRenderedPageBreak/>
         <w:t>Part A Submission</w:t>
       </w:r>
+      <w:r>
+        <w:rPr>
+          <w:b/>
+          <w:bCs/>
+          <w:color w:val="000000" w:themeColor="text1"/>
+        </w:rPr>
+        <w:t>:</w:t>
+      </w:r>
     </w:p>
     <w:p>
       <w:pPr>
@@ -2086,6 +2192,765 @@
         </w:rPr>
         <w:t>: 48 hours</w:t>
       </w:r>
+    </w:p>
+    <w:p>
+      <w:pPr>
+        <w:pStyle w:val="ListParagraph"/>
+        <w:ind w:left="1080"/>
+        <w:rPr>
+          <w:color w:val="000000" w:themeColor="text1"/>
+        </w:rPr>
+      </w:pPr>
+    </w:p>
+    <w:p>
+      <w:pPr>
+        <w:pStyle w:val="ListParagraph"/>
+        <w:ind w:left="1080"/>
+        <w:rPr>
+          <w:color w:val="000000" w:themeColor="text1"/>
+        </w:rPr>
+      </w:pPr>
+    </w:p>
+    <w:p>
+      <w:pPr>
+        <w:pStyle w:val="ListParagraph"/>
+        <w:numPr>
+          <w:ilvl w:val="0"/>
+          <w:numId w:val="3"/>
+        </w:numPr>
+        <w:rPr>
+          <w:b/>
+          <w:bCs/>
+          <w:color w:val="000000" w:themeColor="text1"/>
+        </w:rPr>
+      </w:pPr>
+      <w:r>
+        <w:rPr>
+          <w:b/>
+          <w:bCs/>
+          <w:color w:val="000000" w:themeColor="text1"/>
+        </w:rPr>
+        <w:t xml:space="preserve">Development </w:t>
+      </w:r>
+    </w:p>
+    <w:p>
+      <w:pPr>
+        <w:pStyle w:val="ListParagraph"/>
+        <w:rPr>
+          <w:color w:val="000000" w:themeColor="text1"/>
+        </w:rPr>
+      </w:pPr>
+    </w:p>
+    <w:p>
+      <w:pPr>
+        <w:pStyle w:val="ListParagraph"/>
+        <w:numPr>
+          <w:ilvl w:val="1"/>
+          <w:numId w:val="3"/>
+        </w:numPr>
+        <w:rPr>
+          <w:b/>
+          <w:bCs/>
+          <w:color w:val="000000" w:themeColor="text1"/>
+        </w:rPr>
+      </w:pPr>
+      <w:r>
+        <w:rPr>
+          <w:b/>
+          <w:bCs/>
+          <w:color w:val="000000" w:themeColor="text1"/>
+        </w:rPr>
+        <w:t>Required Feature 1</w:t>
+      </w:r>
+      <w:r>
+        <w:rPr>
+          <w:b/>
+          <w:bCs/>
+          <w:color w:val="000000" w:themeColor="text1"/>
+        </w:rPr>
+        <w:t>:</w:t>
+      </w:r>
+    </w:p>
+    <w:p>
+      <w:pPr>
+        <w:pStyle w:val="ListParagraph"/>
+        <w:ind w:left="1080"/>
+        <w:rPr>
+          <w:rFonts w:cstheme="minorHAnsi"/>
+          <w:color w:val="000000" w:themeColor="text1"/>
+        </w:rPr>
+      </w:pPr>
+      <w:r>
+        <w:rPr>
+          <w:rFonts w:cstheme="minorHAnsi"/>
+          <w:color w:val="000000" w:themeColor="text1"/>
+        </w:rPr>
+        <w:t xml:space="preserve">Write Python </w:t>
+      </w:r>
+      <w:r>
+        <w:rPr>
+          <w:rFonts w:cstheme="minorHAnsi"/>
+          <w:color w:val="000000" w:themeColor="text1"/>
+        </w:rPr>
+        <w:t xml:space="preserve">code </w:t>
+      </w:r>
+      <w:r>
+        <w:rPr>
+          <w:rFonts w:cstheme="minorHAnsi"/>
+          <w:color w:val="000000" w:themeColor="text1"/>
+        </w:rPr>
+        <w:t xml:space="preserve">that </w:t>
+      </w:r>
+      <w:r>
+        <w:rPr>
+          <w:rFonts w:cstheme="minorHAnsi"/>
+          <w:color w:val="000000" w:themeColor="text1"/>
+        </w:rPr>
+        <w:t xml:space="preserve">displays information for all accidents that happened, within </w:t>
+      </w:r>
+      <w:r>
+        <w:rPr>
+          <w:rFonts w:cstheme="minorHAnsi"/>
+          <w:color w:val="000000" w:themeColor="text1"/>
+        </w:rPr>
+        <w:t>a user</w:t>
+      </w:r>
+      <w:r>
+        <w:rPr>
+          <w:rFonts w:cstheme="minorHAnsi"/>
+          <w:color w:val="000000" w:themeColor="text1"/>
+        </w:rPr>
+        <w:t>-</w:t>
+      </w:r>
+      <w:r>
+        <w:rPr>
+          <w:rFonts w:cstheme="minorHAnsi"/>
+          <w:color w:val="000000" w:themeColor="text1"/>
+        </w:rPr>
+        <w:t>selected period.</w:t>
+      </w:r>
+    </w:p>
+    <w:p>
+      <w:pPr>
+        <w:pStyle w:val="ListParagraph"/>
+        <w:ind w:left="1080"/>
+        <w:rPr>
+          <w:rFonts w:cstheme="minorHAnsi"/>
+          <w:color w:val="000000" w:themeColor="text1"/>
+        </w:rPr>
+      </w:pPr>
+      <w:r>
+        <w:rPr>
+          <w:rFonts w:cstheme="minorHAnsi"/>
+          <w:b/>
+          <w:bCs/>
+          <w:color w:val="000000" w:themeColor="text1"/>
+        </w:rPr>
+        <w:t>Duration</w:t>
+      </w:r>
+      <w:r>
+        <w:rPr>
+          <w:rFonts w:cstheme="minorHAnsi"/>
+          <w:color w:val="000000" w:themeColor="text1"/>
+        </w:rPr>
+        <w:t>: 2 Weeks</w:t>
+      </w:r>
+    </w:p>
+    <w:p>
+      <w:pPr>
+        <w:pStyle w:val="ListParagraph"/>
+        <w:ind w:left="1080"/>
+        <w:rPr>
+          <w:rFonts w:cstheme="minorHAnsi"/>
+          <w:color w:val="000000" w:themeColor="text1"/>
+        </w:rPr>
+      </w:pPr>
+    </w:p>
+    <w:p>
+      <w:pPr>
+        <w:pStyle w:val="ListParagraph"/>
+        <w:numPr>
+          <w:ilvl w:val="1"/>
+          <w:numId w:val="3"/>
+        </w:numPr>
+        <w:rPr>
+          <w:rFonts w:cstheme="minorHAnsi"/>
+          <w:b/>
+          <w:bCs/>
+          <w:color w:val="000000" w:themeColor="text1"/>
+        </w:rPr>
+      </w:pPr>
+      <w:r>
+        <w:rPr>
+          <w:rFonts w:cstheme="minorHAnsi"/>
+          <w:b/>
+          <w:bCs/>
+          <w:color w:val="000000" w:themeColor="text1"/>
+        </w:rPr>
+        <w:t>Required Feature 2</w:t>
+      </w:r>
+      <w:r>
+        <w:rPr>
+          <w:rFonts w:cstheme="minorHAnsi"/>
+          <w:b/>
+          <w:bCs/>
+          <w:color w:val="000000" w:themeColor="text1"/>
+        </w:rPr>
+        <w:t>:</w:t>
+      </w:r>
+      <w:r>
+        <w:rPr>
+          <w:rFonts w:cstheme="minorHAnsi"/>
+          <w:b/>
+          <w:bCs/>
+          <w:color w:val="000000" w:themeColor="text1"/>
+        </w:rPr>
+        <w:t xml:space="preserve"> </w:t>
+      </w:r>
+    </w:p>
+    <w:p>
+      <w:pPr>
+        <w:pStyle w:val="ListParagraph"/>
+        <w:ind w:left="1080"/>
+        <w:rPr>
+          <w:rFonts w:cstheme="minorHAnsi"/>
+          <w:color w:val="000000" w:themeColor="text1"/>
+        </w:rPr>
+      </w:pPr>
+      <w:r>
+        <w:rPr>
+          <w:rFonts w:cstheme="minorHAnsi"/>
+          <w:color w:val="000000" w:themeColor="text1"/>
+        </w:rPr>
+        <w:t>Write Python code that produces a chart showing the number of each accident in each hour of the day (on average), for a user-selected period.</w:t>
+      </w:r>
+    </w:p>
+    <w:p>
+      <w:pPr>
+        <w:pStyle w:val="ListParagraph"/>
+        <w:ind w:left="1080"/>
+        <w:rPr>
+          <w:rFonts w:cstheme="minorHAnsi"/>
+          <w:color w:val="000000" w:themeColor="text1"/>
+        </w:rPr>
+      </w:pPr>
+      <w:r>
+        <w:rPr>
+          <w:rFonts w:cstheme="minorHAnsi"/>
+          <w:b/>
+          <w:bCs/>
+          <w:color w:val="000000" w:themeColor="text1"/>
+        </w:rPr>
+        <w:t>Duration</w:t>
+      </w:r>
+      <w:r>
+        <w:rPr>
+          <w:rFonts w:cstheme="minorHAnsi"/>
+          <w:color w:val="000000" w:themeColor="text1"/>
+        </w:rPr>
+        <w:t xml:space="preserve">: 2 Weeks </w:t>
+      </w:r>
+    </w:p>
+    <w:p>
+      <w:pPr>
+        <w:pStyle w:val="ListParagraph"/>
+        <w:ind w:left="1080"/>
+        <w:rPr>
+          <w:rFonts w:cstheme="minorHAnsi"/>
+          <w:color w:val="000000" w:themeColor="text1"/>
+        </w:rPr>
+      </w:pPr>
+    </w:p>
+    <w:p>
+      <w:pPr>
+        <w:pStyle w:val="ListParagraph"/>
+        <w:numPr>
+          <w:ilvl w:val="1"/>
+          <w:numId w:val="3"/>
+        </w:numPr>
+        <w:rPr>
+          <w:rFonts w:cstheme="minorHAnsi"/>
+          <w:b/>
+          <w:bCs/>
+          <w:color w:val="000000" w:themeColor="text1"/>
+        </w:rPr>
+      </w:pPr>
+      <w:r>
+        <w:rPr>
+          <w:rFonts w:cstheme="minorHAnsi"/>
+          <w:b/>
+          <w:bCs/>
+          <w:color w:val="000000" w:themeColor="text1"/>
+        </w:rPr>
+        <w:t>Required Feature 3</w:t>
+      </w:r>
+      <w:r>
+        <w:rPr>
+          <w:rFonts w:cstheme="minorHAnsi"/>
+          <w:b/>
+          <w:bCs/>
+          <w:color w:val="000000" w:themeColor="text1"/>
+        </w:rPr>
+        <w:t>:</w:t>
+      </w:r>
+    </w:p>
+    <w:p>
+      <w:pPr>
+        <w:pStyle w:val="ListParagraph"/>
+        <w:ind w:left="1080"/>
+        <w:rPr>
+          <w:rFonts w:cstheme="minorHAnsi"/>
+          <w:color w:val="000000" w:themeColor="text1"/>
+        </w:rPr>
+      </w:pPr>
+      <w:r>
+        <w:rPr>
+          <w:rFonts w:cstheme="minorHAnsi"/>
+          <w:color w:val="000000" w:themeColor="text1"/>
+        </w:rPr>
+        <w:t xml:space="preserve">Write Python code that retrieves all accidents caused by an accident type </w:t>
+      </w:r>
+      <w:r>
+        <w:rPr>
+          <w:rFonts w:cstheme="minorHAnsi"/>
+          <w:color w:val="000000" w:themeColor="text1"/>
+        </w:rPr>
+        <w:t>that contains a keyword (user entered), e.g., collision, pedestrian, for a user-selected period.</w:t>
+      </w:r>
+    </w:p>
+    <w:p>
+      <w:pPr>
+        <w:pStyle w:val="ListParagraph"/>
+        <w:ind w:left="1080"/>
+        <w:rPr>
+          <w:rFonts w:cstheme="minorHAnsi"/>
+          <w:color w:val="000000" w:themeColor="text1"/>
+        </w:rPr>
+      </w:pPr>
+      <w:r>
+        <w:rPr>
+          <w:rFonts w:cstheme="minorHAnsi"/>
+          <w:b/>
+          <w:bCs/>
+          <w:color w:val="000000" w:themeColor="text1"/>
+        </w:rPr>
+        <w:t>Duration</w:t>
+      </w:r>
+      <w:r>
+        <w:rPr>
+          <w:rFonts w:cstheme="minorHAnsi"/>
+          <w:color w:val="000000" w:themeColor="text1"/>
+        </w:rPr>
+        <w:t>: 2 Weeks</w:t>
+      </w:r>
+    </w:p>
+    <w:p>
+      <w:pPr>
+        <w:pStyle w:val="ListParagraph"/>
+        <w:ind w:left="1080"/>
+        <w:rPr>
+          <w:rFonts w:cstheme="minorHAnsi"/>
+          <w:color w:val="000000" w:themeColor="text1"/>
+        </w:rPr>
+      </w:pPr>
+    </w:p>
+    <w:p>
+      <w:pPr>
+        <w:pStyle w:val="ListParagraph"/>
+        <w:numPr>
+          <w:ilvl w:val="1"/>
+          <w:numId w:val="3"/>
+        </w:numPr>
+        <w:rPr>
+          <w:rFonts w:cstheme="minorHAnsi"/>
+          <w:b/>
+          <w:bCs/>
+          <w:color w:val="000000" w:themeColor="text1"/>
+        </w:rPr>
+      </w:pPr>
+      <w:r>
+        <w:rPr>
+          <w:rFonts w:cstheme="minorHAnsi"/>
+          <w:b/>
+          <w:bCs/>
+          <w:color w:val="000000" w:themeColor="text1"/>
+        </w:rPr>
+        <w:t>Required Feature 4</w:t>
+      </w:r>
+      <w:r>
+        <w:rPr>
+          <w:rFonts w:cstheme="minorHAnsi"/>
+          <w:b/>
+          <w:bCs/>
+          <w:color w:val="000000" w:themeColor="text1"/>
+        </w:rPr>
+        <w:t>:</w:t>
+      </w:r>
+      <w:r>
+        <w:rPr>
+          <w:rFonts w:cstheme="minorHAnsi"/>
+          <w:b/>
+          <w:bCs/>
+          <w:color w:val="000000" w:themeColor="text1"/>
+        </w:rPr>
+        <w:t xml:space="preserve"> </w:t>
+      </w:r>
+    </w:p>
+    <w:p>
+      <w:pPr>
+        <w:pStyle w:val="ListParagraph"/>
+        <w:ind w:left="1080"/>
+        <w:rPr>
+          <w:rFonts w:cstheme="minorHAnsi"/>
+          <w:color w:val="000000" w:themeColor="text1"/>
+        </w:rPr>
+      </w:pPr>
+      <w:r>
+        <w:rPr>
+          <w:rFonts w:cstheme="minorHAnsi"/>
+          <w:color w:val="000000" w:themeColor="text1"/>
+        </w:rPr>
+        <w:t xml:space="preserve">Write Python code that allows the user to analyse the impact of alcohol in accidents – </w:t>
+      </w:r>
+      <w:proofErr w:type="spellStart"/>
+      <w:r>
+        <w:rPr>
+          <w:rFonts w:cstheme="minorHAnsi"/>
+          <w:color w:val="000000" w:themeColor="text1"/>
+        </w:rPr>
+        <w:t>ie</w:t>
+      </w:r>
+      <w:proofErr w:type="spellEnd"/>
+      <w:r>
+        <w:rPr>
+          <w:rFonts w:cstheme="minorHAnsi"/>
+          <w:color w:val="000000" w:themeColor="text1"/>
+        </w:rPr>
+        <w:t xml:space="preserve">: trends over time, accident types involving alcohol, etc. </w:t>
+      </w:r>
+    </w:p>
+    <w:p>
+      <w:pPr>
+        <w:pStyle w:val="ListParagraph"/>
+        <w:ind w:left="1080"/>
+        <w:rPr>
+          <w:rFonts w:cstheme="minorHAnsi"/>
+          <w:color w:val="000000" w:themeColor="text1"/>
+        </w:rPr>
+      </w:pPr>
+      <w:r>
+        <w:rPr>
+          <w:rFonts w:cstheme="minorHAnsi"/>
+          <w:b/>
+          <w:bCs/>
+          <w:color w:val="000000" w:themeColor="text1"/>
+        </w:rPr>
+        <w:t>Duration</w:t>
+      </w:r>
+      <w:r>
+        <w:rPr>
+          <w:rFonts w:cstheme="minorHAnsi"/>
+          <w:color w:val="000000" w:themeColor="text1"/>
+        </w:rPr>
+        <w:t>: 2 Weeks</w:t>
+      </w:r>
+    </w:p>
+    <w:p>
+      <w:pPr>
+        <w:pStyle w:val="ListParagraph"/>
+        <w:ind w:left="1080"/>
+        <w:rPr>
+          <w:rFonts w:cstheme="minorHAnsi"/>
+          <w:color w:val="000000" w:themeColor="text1"/>
+        </w:rPr>
+      </w:pPr>
+    </w:p>
+    <w:p>
+      <w:pPr>
+        <w:pStyle w:val="ListParagraph"/>
+        <w:numPr>
+          <w:ilvl w:val="1"/>
+          <w:numId w:val="3"/>
+        </w:numPr>
+        <w:rPr>
+          <w:rFonts w:cstheme="minorHAnsi"/>
+          <w:b/>
+          <w:bCs/>
+          <w:color w:val="000000" w:themeColor="text1"/>
+        </w:rPr>
+      </w:pPr>
+      <w:r>
+        <w:rPr>
+          <w:rFonts w:cstheme="minorHAnsi"/>
+          <w:b/>
+          <w:bCs/>
+          <w:color w:val="000000" w:themeColor="text1"/>
+        </w:rPr>
+        <w:t>Required Feature 5</w:t>
+      </w:r>
+      <w:r>
+        <w:rPr>
+          <w:rFonts w:cstheme="minorHAnsi"/>
+          <w:b/>
+          <w:bCs/>
+          <w:color w:val="000000" w:themeColor="text1"/>
+        </w:rPr>
+        <w:t>:</w:t>
+      </w:r>
+      <w:r>
+        <w:rPr>
+          <w:rFonts w:cstheme="minorHAnsi"/>
+          <w:b/>
+          <w:bCs/>
+          <w:color w:val="000000" w:themeColor="text1"/>
+        </w:rPr>
+        <w:t xml:space="preserve"> </w:t>
+      </w:r>
+    </w:p>
+    <w:p>
+      <w:pPr>
+        <w:pStyle w:val="ListParagraph"/>
+        <w:ind w:left="1080"/>
+        <w:rPr>
+          <w:rFonts w:cstheme="minorHAnsi"/>
+          <w:color w:val="000000" w:themeColor="text1"/>
+        </w:rPr>
+      </w:pPr>
+      <w:r>
+        <w:rPr>
+          <w:rFonts w:cstheme="minorHAnsi"/>
+          <w:color w:val="000000" w:themeColor="text1"/>
+        </w:rPr>
+        <w:t>Write Python code for one other analysis or insight tool.</w:t>
+      </w:r>
+    </w:p>
+    <w:p>
+      <w:pPr>
+        <w:pStyle w:val="ListParagraph"/>
+        <w:ind w:left="1080"/>
+        <w:rPr>
+          <w:rFonts w:cstheme="minorHAnsi"/>
+          <w:color w:val="000000" w:themeColor="text1"/>
+        </w:rPr>
+      </w:pPr>
+      <w:r>
+        <w:rPr>
+          <w:rFonts w:cstheme="minorHAnsi"/>
+          <w:b/>
+          <w:bCs/>
+          <w:color w:val="000000" w:themeColor="text1"/>
+        </w:rPr>
+        <w:t>Duration</w:t>
+      </w:r>
+      <w:r>
+        <w:rPr>
+          <w:rFonts w:cstheme="minorHAnsi"/>
+          <w:color w:val="000000" w:themeColor="text1"/>
+        </w:rPr>
+        <w:t>: 2 Weeks</w:t>
+      </w:r>
+    </w:p>
+    <w:p>
+      <w:pPr>
+        <w:pStyle w:val="ListParagraph"/>
+        <w:ind w:left="1080"/>
+        <w:rPr>
+          <w:rFonts w:cstheme="minorHAnsi"/>
+          <w:color w:val="000000" w:themeColor="text1"/>
+        </w:rPr>
+      </w:pPr>
+    </w:p>
+    <w:p>
+      <w:pPr>
+        <w:pStyle w:val="ListParagraph"/>
+        <w:numPr>
+          <w:ilvl w:val="1"/>
+          <w:numId w:val="3"/>
+        </w:numPr>
+        <w:rPr>
+          <w:rFonts w:cstheme="minorHAnsi"/>
+          <w:b/>
+          <w:bCs/>
+          <w:color w:val="000000" w:themeColor="text1"/>
+        </w:rPr>
+      </w:pPr>
+      <w:r>
+        <w:rPr>
+          <w:rFonts w:cstheme="minorHAnsi"/>
+          <w:b/>
+          <w:bCs/>
+          <w:color w:val="000000" w:themeColor="text1"/>
+        </w:rPr>
+        <w:t>Software Design</w:t>
+      </w:r>
+      <w:r>
+        <w:rPr>
+          <w:rFonts w:cstheme="minorHAnsi"/>
+          <w:b/>
+          <w:bCs/>
+          <w:color w:val="000000" w:themeColor="text1"/>
+        </w:rPr>
+        <w:t>:</w:t>
+      </w:r>
+      <w:r>
+        <w:rPr>
+          <w:rFonts w:cstheme="minorHAnsi"/>
+          <w:b/>
+          <w:bCs/>
+          <w:color w:val="000000" w:themeColor="text1"/>
+        </w:rPr>
+        <w:t xml:space="preserve"> </w:t>
+      </w:r>
+    </w:p>
+    <w:p>
+      <w:pPr>
+        <w:pStyle w:val="ListParagraph"/>
+        <w:ind w:left="1080"/>
+        <w:rPr>
+          <w:rFonts w:cstheme="minorHAnsi"/>
+          <w:color w:val="000000" w:themeColor="text1"/>
+        </w:rPr>
+      </w:pPr>
+      <w:r>
+        <w:rPr>
+          <w:rFonts w:cstheme="minorHAnsi"/>
+          <w:color w:val="000000" w:themeColor="text1"/>
+        </w:rPr>
+        <w:t>Using the Software Design document</w:t>
+      </w:r>
+      <w:r>
+        <w:rPr>
+          <w:rFonts w:cstheme="minorHAnsi"/>
+          <w:color w:val="000000" w:themeColor="text1"/>
+        </w:rPr>
+        <w:t xml:space="preserve"> and the python files</w:t>
+      </w:r>
+      <w:r>
+        <w:rPr>
+          <w:rFonts w:cstheme="minorHAnsi"/>
+          <w:color w:val="000000" w:themeColor="text1"/>
+        </w:rPr>
+        <w:t>, implement and design the Software</w:t>
+      </w:r>
+    </w:p>
+    <w:p>
+      <w:pPr>
+        <w:pStyle w:val="ListParagraph"/>
+        <w:ind w:left="1080"/>
+        <w:rPr>
+          <w:rFonts w:cstheme="minorHAnsi"/>
+          <w:color w:val="000000" w:themeColor="text1"/>
+        </w:rPr>
+      </w:pPr>
+      <w:r>
+        <w:rPr>
+          <w:rFonts w:cstheme="minorHAnsi"/>
+          <w:b/>
+          <w:bCs/>
+          <w:color w:val="000000" w:themeColor="text1"/>
+        </w:rPr>
+        <w:t>Duration</w:t>
+      </w:r>
+      <w:r>
+        <w:rPr>
+          <w:rFonts w:cstheme="minorHAnsi"/>
+          <w:color w:val="000000" w:themeColor="text1"/>
+        </w:rPr>
+        <w:t xml:space="preserve">: 2 Weeks </w:t>
+      </w:r>
+    </w:p>
+    <w:p>
+      <w:pPr>
+        <w:pStyle w:val="ListParagraph"/>
+        <w:ind w:left="1080"/>
+        <w:rPr>
+          <w:rFonts w:cstheme="minorHAnsi"/>
+          <w:color w:val="000000" w:themeColor="text1"/>
+        </w:rPr>
+      </w:pPr>
+    </w:p>
+    <w:p>
+      <w:pPr>
+        <w:pStyle w:val="ListParagraph"/>
+        <w:numPr>
+          <w:ilvl w:val="1"/>
+          <w:numId w:val="3"/>
+        </w:numPr>
+        <w:rPr>
+          <w:rFonts w:cstheme="minorHAnsi"/>
+          <w:b/>
+          <w:bCs/>
+          <w:color w:val="000000" w:themeColor="text1"/>
+        </w:rPr>
+      </w:pPr>
+      <w:r>
+        <w:rPr>
+          <w:rFonts w:cstheme="minorHAnsi"/>
+          <w:b/>
+          <w:bCs/>
+          <w:color w:val="000000" w:themeColor="text1"/>
+        </w:rPr>
+        <w:t>User Interface Design:</w:t>
+      </w:r>
+    </w:p>
+    <w:p>
+      <w:pPr>
+        <w:pStyle w:val="ListParagraph"/>
+        <w:ind w:left="1080"/>
+        <w:rPr>
+          <w:rFonts w:cstheme="minorHAnsi"/>
+          <w:color w:val="000000" w:themeColor="text1"/>
+        </w:rPr>
+      </w:pPr>
+      <w:r>
+        <w:rPr>
+          <w:rFonts w:cstheme="minorHAnsi"/>
+          <w:color w:val="000000" w:themeColor="text1"/>
+        </w:rPr>
+        <w:t>Using the User Interface Design Plan</w:t>
+      </w:r>
+      <w:r>
+        <w:rPr>
+          <w:rFonts w:cstheme="minorHAnsi"/>
+          <w:color w:val="000000" w:themeColor="text1"/>
+        </w:rPr>
+        <w:t>, Implement and Design the User Interface</w:t>
+      </w:r>
+    </w:p>
+    <w:p>
+      <w:pPr>
+        <w:pStyle w:val="ListParagraph"/>
+        <w:ind w:left="1080"/>
+        <w:rPr>
+          <w:rFonts w:cstheme="minorHAnsi"/>
+          <w:color w:val="000000" w:themeColor="text1"/>
+        </w:rPr>
+      </w:pPr>
+      <w:r>
+        <w:rPr>
+          <w:rFonts w:cstheme="minorHAnsi"/>
+          <w:b/>
+          <w:bCs/>
+          <w:color w:val="000000" w:themeColor="text1"/>
+        </w:rPr>
+        <w:t>Duration</w:t>
+      </w:r>
+      <w:r>
+        <w:rPr>
+          <w:rFonts w:cstheme="minorHAnsi"/>
+          <w:color w:val="000000" w:themeColor="text1"/>
+        </w:rPr>
+        <w:t xml:space="preserve">: 2 Weeks </w:t>
+      </w:r>
+    </w:p>
+    <w:p>
+      <w:pPr>
+        <w:pStyle w:val="ListParagraph"/>
+        <w:ind w:left="1080"/>
+        <w:rPr>
+          <w:color w:val="000000" w:themeColor="text1"/>
+        </w:rPr>
+      </w:pPr>
     </w:p>
     <w:p>
       <w:pPr>
@@ -2214,6 +3079,155 @@
 <file path=word/numbering.xml><?xml version="1.0" encoding="utf-8"?>
 <w:numbering xmlns:wpc="http://schemas.microsoft.com/office/word/2010/wordprocessingCanvas" xmlns:cx="http://schemas.microsoft.com/office/drawing/2014/chartex" xmlns:cx1="http://schemas.microsoft.com/office/drawing/2015/9/8/chartex" xmlns:cx2="http://schemas.microsoft.com/office/drawing/2015/10/21/chartex" xmlns:cx3="http://schemas.microsoft.com/office/drawing/2016/5/9/chartex" xmlns:cx4="http://schemas.microsoft.com/office/drawing/2016/5/10/chartex" xmlns:cx5="http://schemas.microsoft.com/office/drawing/2016/5/11/chartex" xmlns:cx6="http://schemas.microsoft.com/office/drawing/2016/5/12/chartex" xmlns:cx7="http://schemas.microsoft.com/office/drawing/2016/5/13/chartex" xmlns:cx8="http://schemas.microsoft.com/office/drawing/2016/5/14/chartex" xmlns:mc="http://schemas.openxmlformats.org/markup-compatibility/2006" xmlns:aink="http://schemas.microsoft.com/office/drawing/2016/ink" xmlns:am3d="http://schemas.microsoft.com/office/drawing/2017/model3d" xmlns:o="urn:schemas-microsoft-com:office:office" xmlns:oel="http://schemas.microsoft.com/office/2019/extlst" xmlns:r="http://schemas.openxmlformats.org/officeDocument/2006/relationships" xmlns:m="http://schemas.openxmlformats.org/officeDocument/2006/math" xmlns:v="urn:schemas-microsoft-com:vml" xmlns:wp14="http://schemas.microsoft.com/office/word/2010/wordprocessingDrawing" xmlns:wp="http://schemas.openxmlformats.org/drawingml/2006/wordprocessingDrawing" xmlns:w10="urn:schemas-microsoft-com:office:word" xmlns:w="http://schemas.openxmlformats.org/wordprocessingml/2006/main" xmlns:w14="http://schemas.microsoft.com/office/word/2010/wordml" xmlns:w15="http://schemas.microsoft.com/office/word/2012/wordml" xmlns:w16cex="http://schemas.microsoft.com/office/word/2018/wordml/cex" xmlns:w16cid="http://schemas.microsoft.com/office/word/2016/wordml/cid" xmlns:w16="http://schemas.microsoft.com/office/word/2018/wordml" xmlns:w16sdtdh="http://schemas.microsoft.com/office/word/2020/wordml/sdtdatahash" xmlns:w16se="http://schemas.microsoft.com/office/word/2015/wordml/symex" xmlns:wpg="http://schemas.microsoft.com/office/word/2010/wordprocessingGroup" xmlns:wpi="http://schemas.microsoft.com/office/word/2010/wordprocessingInk" xmlns:wne="http://schemas.microsoft.com/office/word/2006/wordml" xmlns:wps="http://schemas.microsoft.com/office/word/2010/wordprocessingShape" mc:Ignorable="w14 w15 w16se w16cid w16 w16cex w16sdtdh wp14">
   <w:abstractNum w:abstractNumId="0" w15:restartNumberingAfterBreak="0">
+    <w:nsid w:val="33132A3C"/>
+    <w:multiLevelType w:val="multilevel"/>
+    <w:tmpl w:val="ED7E937A"/>
+    <w:lvl w:ilvl="0">
+      <w:start w:val="1"/>
+      <w:numFmt w:val="bullet"/>
+      <w:lvlText w:val=""/>
+      <w:lvlJc w:val="left"/>
+      <w:pPr>
+        <w:tabs>
+          <w:tab w:val="num" w:pos="720"/>
+        </w:tabs>
+        <w:ind w:left="720" w:hanging="360"/>
+      </w:pPr>
+      <w:rPr>
+        <w:rFonts w:ascii="Symbol" w:hAnsi="Symbol" w:hint="default"/>
+        <w:sz w:val="20"/>
+      </w:rPr>
+    </w:lvl>
+    <w:lvl w:ilvl="1" w:tentative="1">
+      <w:start w:val="1"/>
+      <w:numFmt w:val="bullet"/>
+      <w:lvlText w:val="o"/>
+      <w:lvlJc w:val="left"/>
+      <w:pPr>
+        <w:tabs>
+          <w:tab w:val="num" w:pos="1440"/>
+        </w:tabs>
+        <w:ind w:left="1440" w:hanging="360"/>
+      </w:pPr>
+      <w:rPr>
+        <w:rFonts w:ascii="Courier New" w:hAnsi="Courier New" w:hint="default"/>
+        <w:sz w:val="20"/>
+      </w:rPr>
+    </w:lvl>
+    <w:lvl w:ilvl="2" w:tentative="1">
+      <w:start w:val="1"/>
+      <w:numFmt w:val="bullet"/>
+      <w:lvlText w:val=""/>
+      <w:lvlJc w:val="left"/>
+      <w:pPr>
+        <w:tabs>
+          <w:tab w:val="num" w:pos="2160"/>
+        </w:tabs>
+        <w:ind w:left="2160" w:hanging="360"/>
+      </w:pPr>
+      <w:rPr>
+        <w:rFonts w:ascii="Wingdings" w:hAnsi="Wingdings" w:hint="default"/>
+        <w:sz w:val="20"/>
+      </w:rPr>
+    </w:lvl>
+    <w:lvl w:ilvl="3" w:tentative="1">
+      <w:start w:val="1"/>
+      <w:numFmt w:val="bullet"/>
+      <w:lvlText w:val=""/>
+      <w:lvlJc w:val="left"/>
+      <w:pPr>
+        <w:tabs>
+          <w:tab w:val="num" w:pos="2880"/>
+        </w:tabs>
+        <w:ind w:left="2880" w:hanging="360"/>
+      </w:pPr>
+      <w:rPr>
+        <w:rFonts w:ascii="Wingdings" w:hAnsi="Wingdings" w:hint="default"/>
+        <w:sz w:val="20"/>
+      </w:rPr>
+    </w:lvl>
+    <w:lvl w:ilvl="4" w:tentative="1">
+      <w:start w:val="1"/>
+      <w:numFmt w:val="bullet"/>
+      <w:lvlText w:val=""/>
+      <w:lvlJc w:val="left"/>
+      <w:pPr>
+        <w:tabs>
+          <w:tab w:val="num" w:pos="3600"/>
+        </w:tabs>
+        <w:ind w:left="3600" w:hanging="360"/>
+      </w:pPr>
+      <w:rPr>
+        <w:rFonts w:ascii="Wingdings" w:hAnsi="Wingdings" w:hint="default"/>
+        <w:sz w:val="20"/>
+      </w:rPr>
+    </w:lvl>
+    <w:lvl w:ilvl="5" w:tentative="1">
+      <w:start w:val="1"/>
+      <w:numFmt w:val="bullet"/>
+      <w:lvlText w:val=""/>
+      <w:lvlJc w:val="left"/>
+      <w:pPr>
+        <w:tabs>
+          <w:tab w:val="num" w:pos="4320"/>
+        </w:tabs>
+        <w:ind w:left="4320" w:hanging="360"/>
+      </w:pPr>
+      <w:rPr>
+        <w:rFonts w:ascii="Wingdings" w:hAnsi="Wingdings" w:hint="default"/>
+        <w:sz w:val="20"/>
+      </w:rPr>
+    </w:lvl>
+    <w:lvl w:ilvl="6" w:tentative="1">
+      <w:start w:val="1"/>
+      <w:numFmt w:val="bullet"/>
+      <w:lvlText w:val=""/>
+      <w:lvlJc w:val="left"/>
+      <w:pPr>
+        <w:tabs>
+          <w:tab w:val="num" w:pos="5040"/>
+        </w:tabs>
+        <w:ind w:left="5040" w:hanging="360"/>
+      </w:pPr>
+      <w:rPr>
+        <w:rFonts w:ascii="Wingdings" w:hAnsi="Wingdings" w:hint="default"/>
+        <w:sz w:val="20"/>
+      </w:rPr>
+    </w:lvl>
+    <w:lvl w:ilvl="7" w:tentative="1">
+      <w:start w:val="1"/>
+      <w:numFmt w:val="bullet"/>
+      <w:lvlText w:val=""/>
+      <w:lvlJc w:val="left"/>
+      <w:pPr>
+        <w:tabs>
+          <w:tab w:val="num" w:pos="5760"/>
+        </w:tabs>
+        <w:ind w:left="5760" w:hanging="360"/>
+      </w:pPr>
+      <w:rPr>
+        <w:rFonts w:ascii="Wingdings" w:hAnsi="Wingdings" w:hint="default"/>
+        <w:sz w:val="20"/>
+      </w:rPr>
+    </w:lvl>
+    <w:lvl w:ilvl="8" w:tentative="1">
+      <w:start w:val="1"/>
+      <w:numFmt w:val="bullet"/>
+      <w:lvlText w:val=""/>
+      <w:lvlJc w:val="left"/>
+      <w:pPr>
+        <w:tabs>
+          <w:tab w:val="num" w:pos="6480"/>
+        </w:tabs>
+        <w:ind w:left="6480" w:hanging="360"/>
+      </w:pPr>
+      <w:rPr>
+        <w:rFonts w:ascii="Wingdings" w:hAnsi="Wingdings" w:hint="default"/>
+        <w:sz w:val="20"/>
+      </w:rPr>
+    </w:lvl>
+  </w:abstractNum>
+  <w:abstractNum w:abstractNumId="1" w15:restartNumberingAfterBreak="0">
     <w:nsid w:val="375D36C8"/>
     <w:multiLevelType w:val="multilevel"/>
     <w:tmpl w:val="CF405D9C"/>
@@ -2326,7 +3340,7 @@
       </w:rPr>
     </w:lvl>
   </w:abstractNum>
-  <w:abstractNum w:abstractNumId="1" w15:restartNumberingAfterBreak="0">
+  <w:abstractNum w:abstractNumId="2" w15:restartNumberingAfterBreak="0">
     <w:nsid w:val="41923C16"/>
     <w:multiLevelType w:val="multilevel"/>
     <w:tmpl w:val="1A9AF8AE"/>
@@ -2447,7 +3461,7 @@
       </w:rPr>
     </w:lvl>
   </w:abstractNum>
-  <w:abstractNum w:abstractNumId="2" w15:restartNumberingAfterBreak="0">
+  <w:abstractNum w:abstractNumId="3" w15:restartNumberingAfterBreak="0">
     <w:nsid w:val="594D2C6D"/>
     <w:multiLevelType w:val="hybridMultilevel"/>
     <w:tmpl w:val="BA2812A4"/>
@@ -2559,7 +3573,7 @@
       </w:rPr>
     </w:lvl>
   </w:abstractNum>
-  <w:abstractNum w:abstractNumId="3" w15:restartNumberingAfterBreak="0">
+  <w:abstractNum w:abstractNumId="4" w15:restartNumberingAfterBreak="0">
     <w:nsid w:val="63D23837"/>
     <w:multiLevelType w:val="hybridMultilevel"/>
     <w:tmpl w:val="9BD61186"/>
@@ -2671,7 +3685,7 @@
       </w:rPr>
     </w:lvl>
   </w:abstractNum>
-  <w:abstractNum w:abstractNumId="4" w15:restartNumberingAfterBreak="0">
+  <w:abstractNum w:abstractNumId="5" w15:restartNumberingAfterBreak="0">
     <w:nsid w:val="765D23A3"/>
     <w:multiLevelType w:val="multilevel"/>
     <w:tmpl w:val="D2A25216"/>
@@ -2785,19 +3799,22 @@
     </w:lvl>
   </w:abstractNum>
   <w:num w:numId="1" w16cid:durableId="1495682985">
-    <w:abstractNumId w:val="0"/>
+    <w:abstractNumId w:val="1"/>
   </w:num>
   <w:num w:numId="2" w16cid:durableId="15157120">
+    <w:abstractNumId w:val="5"/>
+  </w:num>
+  <w:num w:numId="3" w16cid:durableId="656306794">
+    <w:abstractNumId w:val="2"/>
+  </w:num>
+  <w:num w:numId="4" w16cid:durableId="724059997">
+    <w:abstractNumId w:val="3"/>
+  </w:num>
+  <w:num w:numId="5" w16cid:durableId="1951276401">
     <w:abstractNumId w:val="4"/>
   </w:num>
-  <w:num w:numId="3" w16cid:durableId="656306794">
-    <w:abstractNumId w:val="1"/>
-  </w:num>
-  <w:num w:numId="4" w16cid:durableId="724059997">
-    <w:abstractNumId w:val="2"/>
-  </w:num>
-  <w:num w:numId="5" w16cid:durableId="1951276401">
-    <w:abstractNumId w:val="3"/>
+  <w:num w:numId="6" w16cid:durableId="1773358594">
+    <w:abstractNumId w:val="0"/>
   </w:num>
 </w:numbering>
 </file>

</xml_diff>

<commit_message>
Added 'Final Prep Phase' to Activity Definition & Estimation
</commit_message>
<xml_diff>
--- a/Project Plan.docx
+++ b/Project Plan.docx
@@ -2956,7 +2956,549 @@
       <w:pPr>
         <w:pStyle w:val="ListParagraph"/>
         <w:ind w:left="1080"/>
-      </w:pPr>
+        <w:rPr>
+          <w:color w:val="000000" w:themeColor="text1"/>
+        </w:rPr>
+      </w:pPr>
+    </w:p>
+    <w:p>
+      <w:pPr>
+        <w:pStyle w:val="ListParagraph"/>
+        <w:ind w:left="1080"/>
+        <w:rPr>
+          <w:color w:val="000000" w:themeColor="text1"/>
+        </w:rPr>
+      </w:pPr>
+    </w:p>
+    <w:p>
+      <w:pPr>
+        <w:pStyle w:val="ListParagraph"/>
+        <w:ind w:left="1080"/>
+        <w:rPr>
+          <w:color w:val="000000" w:themeColor="text1"/>
+        </w:rPr>
+      </w:pPr>
+    </w:p>
+    <w:p>
+      <w:pPr>
+        <w:pStyle w:val="ListParagraph"/>
+        <w:numPr>
+          <w:ilvl w:val="0"/>
+          <w:numId w:val="3"/>
+        </w:numPr>
+        <w:rPr>
+          <w:b/>
+          <w:bCs/>
+          <w:color w:val="000000" w:themeColor="text1"/>
+        </w:rPr>
+      </w:pPr>
+      <w:r>
+        <w:rPr>
+          <w:b/>
+          <w:bCs/>
+          <w:color w:val="000000" w:themeColor="text1"/>
+        </w:rPr>
+        <w:lastRenderedPageBreak/>
+        <w:t xml:space="preserve">Final Prep </w:t>
+      </w:r>
+    </w:p>
+    <w:p>
+      <w:pPr>
+        <w:pStyle w:val="ListParagraph"/>
+        <w:rPr>
+          <w:b/>
+          <w:bCs/>
+          <w:color w:val="000000" w:themeColor="text1"/>
+        </w:rPr>
+      </w:pPr>
+    </w:p>
+    <w:p>
+      <w:pPr>
+        <w:pStyle w:val="ListParagraph"/>
+        <w:numPr>
+          <w:ilvl w:val="1"/>
+          <w:numId w:val="3"/>
+        </w:numPr>
+        <w:rPr>
+          <w:b/>
+          <w:bCs/>
+          <w:color w:val="000000" w:themeColor="text1"/>
+        </w:rPr>
+      </w:pPr>
+      <w:r>
+        <w:rPr>
+          <w:b/>
+          <w:bCs/>
+          <w:color w:val="000000" w:themeColor="text1"/>
+        </w:rPr>
+        <w:t>Testing Plan:</w:t>
+      </w:r>
+    </w:p>
+    <w:p>
+      <w:pPr>
+        <w:pStyle w:val="ListParagraph"/>
+        <w:ind w:left="1080"/>
+        <w:rPr>
+          <w:color w:val="000000" w:themeColor="text1"/>
+        </w:rPr>
+      </w:pPr>
+      <w:r>
+        <w:rPr>
+          <w:color w:val="000000" w:themeColor="text1"/>
+        </w:rPr>
+        <w:t xml:space="preserve">Create </w:t>
+      </w:r>
+      <w:r>
+        <w:rPr>
+          <w:color w:val="000000" w:themeColor="text1"/>
+        </w:rPr>
+        <w:t>a brief testing plan describing how the Software Testing will be documented</w:t>
+      </w:r>
+    </w:p>
+    <w:p>
+      <w:pPr>
+        <w:pStyle w:val="ListParagraph"/>
+        <w:ind w:left="1080"/>
+        <w:rPr>
+          <w:color w:val="000000" w:themeColor="text1"/>
+        </w:rPr>
+      </w:pPr>
+      <w:r>
+        <w:rPr>
+          <w:b/>
+          <w:bCs/>
+          <w:color w:val="000000" w:themeColor="text1"/>
+        </w:rPr>
+        <w:t>Duration</w:t>
+      </w:r>
+      <w:r>
+        <w:rPr>
+          <w:color w:val="000000" w:themeColor="text1"/>
+        </w:rPr>
+        <w:t>: 48 Hours</w:t>
+      </w:r>
+    </w:p>
+    <w:p>
+      <w:pPr>
+        <w:pStyle w:val="ListParagraph"/>
+        <w:ind w:left="1080"/>
+        <w:rPr>
+          <w:color w:val="000000" w:themeColor="text1"/>
+        </w:rPr>
+      </w:pPr>
+    </w:p>
+    <w:p>
+      <w:pPr>
+        <w:pStyle w:val="ListParagraph"/>
+        <w:numPr>
+          <w:ilvl w:val="1"/>
+          <w:numId w:val="3"/>
+        </w:numPr>
+        <w:rPr>
+          <w:b/>
+          <w:bCs/>
+          <w:color w:val="000000" w:themeColor="text1"/>
+        </w:rPr>
+      </w:pPr>
+      <w:r>
+        <w:rPr>
+          <w:b/>
+          <w:bCs/>
+          <w:color w:val="000000" w:themeColor="text1"/>
+        </w:rPr>
+        <w:t>Unit Tests &amp; Coverage Test Results:</w:t>
+      </w:r>
+    </w:p>
+    <w:p>
+      <w:pPr>
+        <w:pStyle w:val="ListParagraph"/>
+        <w:ind w:left="1080"/>
+        <w:rPr>
+          <w:color w:val="000000" w:themeColor="text1"/>
+        </w:rPr>
+      </w:pPr>
+      <w:r>
+        <w:rPr>
+          <w:color w:val="000000" w:themeColor="text1"/>
+        </w:rPr>
+        <w:t xml:space="preserve">Conduct Unit Tests &amp; Coverage Tests outlined within the Testing plan. Document findings and make necessary adjusts to the software. </w:t>
+      </w:r>
+    </w:p>
+    <w:p>
+      <w:pPr>
+        <w:pStyle w:val="ListParagraph"/>
+        <w:ind w:left="1080"/>
+        <w:rPr>
+          <w:color w:val="000000" w:themeColor="text1"/>
+        </w:rPr>
+      </w:pPr>
+      <w:r>
+        <w:rPr>
+          <w:b/>
+          <w:bCs/>
+          <w:color w:val="000000" w:themeColor="text1"/>
+        </w:rPr>
+        <w:t>Duration</w:t>
+      </w:r>
+      <w:r>
+        <w:rPr>
+          <w:color w:val="000000" w:themeColor="text1"/>
+        </w:rPr>
+        <w:t>: 72 Hours</w:t>
+      </w:r>
+    </w:p>
+    <w:p>
+      <w:pPr>
+        <w:pStyle w:val="ListParagraph"/>
+        <w:ind w:left="1080"/>
+        <w:rPr>
+          <w:color w:val="000000" w:themeColor="text1"/>
+        </w:rPr>
+      </w:pPr>
+    </w:p>
+    <w:p>
+      <w:pPr>
+        <w:pStyle w:val="ListParagraph"/>
+        <w:numPr>
+          <w:ilvl w:val="1"/>
+          <w:numId w:val="3"/>
+        </w:numPr>
+        <w:rPr>
+          <w:b/>
+          <w:bCs/>
+          <w:color w:val="000000" w:themeColor="text1"/>
+        </w:rPr>
+      </w:pPr>
+      <w:r>
+        <w:rPr>
+          <w:b/>
+          <w:bCs/>
+          <w:color w:val="000000" w:themeColor="text1"/>
+        </w:rPr>
+        <w:t>Update Project Plan:</w:t>
+      </w:r>
+    </w:p>
+    <w:p>
+      <w:pPr>
+        <w:pStyle w:val="ListParagraph"/>
+        <w:ind w:left="1080"/>
+        <w:rPr>
+          <w:color w:val="000000" w:themeColor="text1"/>
+        </w:rPr>
+      </w:pPr>
+      <w:r>
+        <w:rPr>
+          <w:color w:val="000000" w:themeColor="text1"/>
+        </w:rPr>
+        <w:t>Update the Project Plan wherever necessary. Adjust the Work Breakdown Structure</w:t>
+      </w:r>
+      <w:r>
+        <w:rPr>
+          <w:color w:val="000000" w:themeColor="text1"/>
+        </w:rPr>
+        <w:t xml:space="preserve"> </w:t>
+      </w:r>
+      <w:r>
+        <w:rPr>
+          <w:color w:val="000000" w:themeColor="text1"/>
+        </w:rPr>
+        <w:t>and the Activity Definition &amp; Estimation.</w:t>
+      </w:r>
+    </w:p>
+    <w:p>
+      <w:pPr>
+        <w:pStyle w:val="ListParagraph"/>
+        <w:ind w:left="1080"/>
+        <w:rPr>
+          <w:color w:val="000000" w:themeColor="text1"/>
+        </w:rPr>
+      </w:pPr>
+      <w:r>
+        <w:rPr>
+          <w:b/>
+          <w:bCs/>
+          <w:color w:val="000000" w:themeColor="text1"/>
+        </w:rPr>
+        <w:t>Duration</w:t>
+      </w:r>
+      <w:r>
+        <w:rPr>
+          <w:color w:val="000000" w:themeColor="text1"/>
+        </w:rPr>
+        <w:t>: 48 Hours</w:t>
+      </w:r>
+    </w:p>
+    <w:p>
+      <w:pPr>
+        <w:pStyle w:val="ListParagraph"/>
+        <w:ind w:left="1080"/>
+        <w:rPr>
+          <w:color w:val="000000" w:themeColor="text1"/>
+        </w:rPr>
+      </w:pPr>
+    </w:p>
+    <w:p>
+      <w:pPr>
+        <w:pStyle w:val="ListParagraph"/>
+        <w:numPr>
+          <w:ilvl w:val="1"/>
+          <w:numId w:val="3"/>
+        </w:numPr>
+        <w:rPr>
+          <w:b/>
+          <w:bCs/>
+          <w:color w:val="000000" w:themeColor="text1"/>
+        </w:rPr>
+      </w:pPr>
+      <w:r>
+        <w:rPr>
+          <w:b/>
+          <w:bCs/>
+          <w:color w:val="000000" w:themeColor="text1"/>
+        </w:rPr>
+        <w:t>Update System Design Document:</w:t>
+      </w:r>
+    </w:p>
+    <w:p>
+      <w:pPr>
+        <w:pStyle w:val="ListParagraph"/>
+        <w:ind w:left="1080"/>
+        <w:rPr>
+          <w:color w:val="000000" w:themeColor="text1"/>
+        </w:rPr>
+      </w:pPr>
+      <w:r>
+        <w:rPr>
+          <w:color w:val="000000" w:themeColor="text1"/>
+        </w:rPr>
+        <w:t xml:space="preserve">Update the System Design Document so that it is up to date with the current design of the system. Ensure that the documentation surrounding the functionality of the software </w:t>
+      </w:r>
+      <w:r>
+        <w:rPr>
+          <w:color w:val="000000" w:themeColor="text1"/>
+        </w:rPr>
+        <w:t xml:space="preserve">is up to date with the functionality of the current software. </w:t>
+      </w:r>
+    </w:p>
+    <w:p>
+      <w:pPr>
+        <w:pStyle w:val="ListParagraph"/>
+        <w:ind w:left="1080"/>
+        <w:rPr>
+          <w:color w:val="000000" w:themeColor="text1"/>
+        </w:rPr>
+      </w:pPr>
+      <w:r>
+        <w:rPr>
+          <w:b/>
+          <w:bCs/>
+          <w:color w:val="000000" w:themeColor="text1"/>
+        </w:rPr>
+        <w:t>Duration</w:t>
+      </w:r>
+      <w:r>
+        <w:rPr>
+          <w:color w:val="000000" w:themeColor="text1"/>
+        </w:rPr>
+        <w:t>: 72 Hours</w:t>
+      </w:r>
+    </w:p>
+    <w:p>
+      <w:pPr>
+        <w:pStyle w:val="ListParagraph"/>
+        <w:ind w:left="1080"/>
+        <w:rPr>
+          <w:color w:val="000000" w:themeColor="text1"/>
+        </w:rPr>
+      </w:pPr>
+    </w:p>
+    <w:p>
+      <w:pPr>
+        <w:pStyle w:val="ListParagraph"/>
+        <w:numPr>
+          <w:ilvl w:val="1"/>
+          <w:numId w:val="3"/>
+        </w:numPr>
+        <w:rPr>
+          <w:b/>
+          <w:bCs/>
+          <w:color w:val="000000" w:themeColor="text1"/>
+        </w:rPr>
+      </w:pPr>
+      <w:r>
+        <w:rPr>
+          <w:b/>
+          <w:bCs/>
+          <w:color w:val="000000" w:themeColor="text1"/>
+        </w:rPr>
+        <w:t>Update Gantt Chart</w:t>
+      </w:r>
+      <w:r>
+        <w:rPr>
+          <w:b/>
+          <w:bCs/>
+          <w:color w:val="000000" w:themeColor="text1"/>
+        </w:rPr>
+        <w:t>:</w:t>
+      </w:r>
+    </w:p>
+    <w:p>
+      <w:pPr>
+        <w:pStyle w:val="ListParagraph"/>
+        <w:ind w:left="1080"/>
+        <w:rPr>
+          <w:color w:val="000000" w:themeColor="text1"/>
+        </w:rPr>
+      </w:pPr>
+      <w:r>
+        <w:rPr>
+          <w:color w:val="000000" w:themeColor="text1"/>
+        </w:rPr>
+        <w:t>Update the Gantt Chart to represent the current state of tasks and completion status. Recognise the similarities and differences between the old Gantt chart and the updated chart.</w:t>
+      </w:r>
+    </w:p>
+    <w:p>
+      <w:pPr>
+        <w:pStyle w:val="ListParagraph"/>
+        <w:ind w:left="1080"/>
+        <w:rPr>
+          <w:color w:val="000000" w:themeColor="text1"/>
+        </w:rPr>
+      </w:pPr>
+      <w:r>
+        <w:rPr>
+          <w:b/>
+          <w:bCs/>
+          <w:color w:val="000000" w:themeColor="text1"/>
+        </w:rPr>
+        <w:t>Duration</w:t>
+      </w:r>
+      <w:r>
+        <w:rPr>
+          <w:color w:val="000000" w:themeColor="text1"/>
+        </w:rPr>
+        <w:t>: 24 Hours</w:t>
+      </w:r>
+    </w:p>
+    <w:p>
+      <w:pPr>
+        <w:pStyle w:val="ListParagraph"/>
+        <w:ind w:left="1080"/>
+        <w:rPr>
+          <w:color w:val="000000" w:themeColor="text1"/>
+        </w:rPr>
+      </w:pPr>
+    </w:p>
+    <w:p>
+      <w:pPr>
+        <w:pStyle w:val="ListParagraph"/>
+        <w:numPr>
+          <w:ilvl w:val="1"/>
+          <w:numId w:val="3"/>
+        </w:numPr>
+        <w:rPr>
+          <w:b/>
+          <w:bCs/>
+          <w:color w:val="000000" w:themeColor="text1"/>
+        </w:rPr>
+      </w:pPr>
+      <w:r>
+        <w:rPr>
+          <w:b/>
+          <w:bCs/>
+          <w:color w:val="000000" w:themeColor="text1"/>
+        </w:rPr>
+        <w:t>Executive Summary:</w:t>
+      </w:r>
+    </w:p>
+    <w:p>
+      <w:pPr>
+        <w:pStyle w:val="ListParagraph"/>
+        <w:ind w:left="1080"/>
+        <w:rPr>
+          <w:color w:val="000000" w:themeColor="text1"/>
+        </w:rPr>
+      </w:pPr>
+      <w:r>
+        <w:rPr>
+          <w:color w:val="000000" w:themeColor="text1"/>
+        </w:rPr>
+        <w:t xml:space="preserve">Write a 100–150-word abstract describing the findings of the project. </w:t>
+      </w:r>
+    </w:p>
+    <w:p>
+      <w:pPr>
+        <w:pStyle w:val="ListParagraph"/>
+        <w:ind w:left="1080"/>
+        <w:rPr>
+          <w:color w:val="000000" w:themeColor="text1"/>
+        </w:rPr>
+      </w:pPr>
+      <w:r>
+        <w:rPr>
+          <w:b/>
+          <w:bCs/>
+          <w:color w:val="000000" w:themeColor="text1"/>
+        </w:rPr>
+        <w:t>Duration</w:t>
+      </w:r>
+      <w:r>
+        <w:rPr>
+          <w:color w:val="000000" w:themeColor="text1"/>
+        </w:rPr>
+        <w:t>: 24 Hours</w:t>
+      </w:r>
+    </w:p>
+    <w:p>
+      <w:pPr>
+        <w:pStyle w:val="ListParagraph"/>
+        <w:ind w:left="1080"/>
+      </w:pPr>
+    </w:p>
+    <w:p>
+      <w:pPr>
+        <w:pStyle w:val="ListParagraph"/>
+        <w:numPr>
+          <w:ilvl w:val="1"/>
+          <w:numId w:val="3"/>
+        </w:numPr>
+        <w:rPr>
+          <w:b/>
+          <w:bCs/>
+        </w:rPr>
+      </w:pPr>
+      <w:r>
+        <w:rPr>
+          <w:b/>
+          <w:bCs/>
+        </w:rPr>
+        <w:t>Instruction Booklet/User Manual:</w:t>
+      </w:r>
+    </w:p>
+    <w:p>
+      <w:pPr>
+        <w:pStyle w:val="ListParagraph"/>
+        <w:ind w:left="1080"/>
+      </w:pPr>
+      <w:r>
+        <w:t>Write an Instruction Booklet/User Manual describing in a clear and concise manner, how to correctly use and navigate the software.</w:t>
+      </w:r>
+    </w:p>
+    <w:p>
+      <w:pPr>
+        <w:pStyle w:val="ListParagraph"/>
+        <w:ind w:left="1080"/>
+      </w:pPr>
+      <w:r>
+        <w:rPr>
+          <w:b/>
+          <w:bCs/>
+        </w:rPr>
+        <w:t>Duration</w:t>
+      </w:r>
+      <w:r>
+        <w:t>: 48 Hours</w:t>
+      </w:r>
     </w:p>
     <w:p>
       <w:pPr>
@@ -3016,6 +3558,7 @@
           <w:i/>
           <w:color w:val="FF0000"/>
         </w:rPr>
+        <w:lastRenderedPageBreak/>
         <w:t>Each activity should be clearly identified by a number and should match up to your Gantt chart. You should provide some estimations for the time you think each activity will take. This should make it easy to prepare your Gantt chart.</w:t>
       </w:r>
       <w:r>

</xml_diff>

<commit_message>
added the 'Release Phase' to Activity Definition & Estimation
</commit_message>
<xml_diff>
--- a/Project Plan.docx
+++ b/Project Plan.docx
@@ -3506,6 +3506,391 @@
         <w:ind w:left="1080"/>
       </w:pPr>
     </w:p>
+    <w:p/>
+    <w:p/>
+    <w:p/>
+    <w:p/>
+    <w:p/>
+    <w:p/>
+    <w:p>
+      <w:pPr>
+        <w:pStyle w:val="ListParagraph"/>
+        <w:numPr>
+          <w:ilvl w:val="0"/>
+          <w:numId w:val="3"/>
+        </w:numPr>
+        <w:rPr>
+          <w:b/>
+          <w:bCs/>
+        </w:rPr>
+      </w:pPr>
+      <w:r>
+        <w:rPr>
+          <w:b/>
+          <w:bCs/>
+        </w:rPr>
+        <w:t>Release</w:t>
+      </w:r>
+    </w:p>
+    <w:p>
+      <w:pPr>
+        <w:pStyle w:val="ListParagraph"/>
+      </w:pPr>
+    </w:p>
+    <w:p>
+      <w:pPr>
+        <w:pStyle w:val="ListParagraph"/>
+        <w:numPr>
+          <w:ilvl w:val="1"/>
+          <w:numId w:val="3"/>
+        </w:numPr>
+        <w:rPr>
+          <w:b/>
+          <w:bCs/>
+        </w:rPr>
+      </w:pPr>
+      <w:r>
+        <w:rPr>
+          <w:b/>
+          <w:bCs/>
+        </w:rPr>
+        <w:t xml:space="preserve">Software Release: </w:t>
+      </w:r>
+    </w:p>
+    <w:p>
+      <w:pPr>
+        <w:pStyle w:val="ListParagraph"/>
+        <w:ind w:left="1080"/>
+      </w:pPr>
+      <w:r>
+        <w:t xml:space="preserve">Release the Software so that the software is accessible to the client. </w:t>
+      </w:r>
+    </w:p>
+    <w:p>
+      <w:pPr>
+        <w:pStyle w:val="ListParagraph"/>
+        <w:ind w:left="1080"/>
+      </w:pPr>
+      <w:r>
+        <w:rPr>
+          <w:b/>
+          <w:bCs/>
+        </w:rPr>
+        <w:t>Duration</w:t>
+      </w:r>
+      <w:r>
+        <w:t>: 24 Hours</w:t>
+      </w:r>
+    </w:p>
+    <w:p>
+      <w:pPr>
+        <w:pStyle w:val="ListParagraph"/>
+        <w:ind w:left="1080"/>
+      </w:pPr>
+    </w:p>
+    <w:p>
+      <w:pPr>
+        <w:pStyle w:val="ListParagraph"/>
+        <w:numPr>
+          <w:ilvl w:val="1"/>
+          <w:numId w:val="3"/>
+        </w:numPr>
+        <w:rPr>
+          <w:b/>
+          <w:bCs/>
+        </w:rPr>
+      </w:pPr>
+      <w:r>
+        <w:rPr>
+          <w:b/>
+          <w:bCs/>
+        </w:rPr>
+        <w:t>Release Analysis:</w:t>
+      </w:r>
+    </w:p>
+    <w:p>
+      <w:pPr>
+        <w:pStyle w:val="ListParagraph"/>
+        <w:ind w:left="1080"/>
+      </w:pPr>
+      <w:r>
+        <w:t>Analysis initial observations over a 24–48-hour period. Document how the software is performing.</w:t>
+      </w:r>
+    </w:p>
+    <w:p>
+      <w:pPr>
+        <w:pStyle w:val="ListParagraph"/>
+        <w:ind w:left="1080"/>
+      </w:pPr>
+      <w:r>
+        <w:rPr>
+          <w:b/>
+          <w:bCs/>
+        </w:rPr>
+        <w:t>Duration</w:t>
+      </w:r>
+      <w:r>
+        <w:t>: 48 Hours</w:t>
+      </w:r>
+    </w:p>
+    <w:p>
+      <w:pPr>
+        <w:pStyle w:val="ListParagraph"/>
+        <w:ind w:left="1080"/>
+      </w:pPr>
+    </w:p>
+    <w:p>
+      <w:pPr>
+        <w:pStyle w:val="ListParagraph"/>
+        <w:numPr>
+          <w:ilvl w:val="1"/>
+          <w:numId w:val="3"/>
+        </w:numPr>
+        <w:rPr>
+          <w:b/>
+          <w:bCs/>
+        </w:rPr>
+      </w:pPr>
+      <w:r>
+        <w:rPr>
+          <w:b/>
+          <w:bCs/>
+        </w:rPr>
+        <w:t xml:space="preserve">Necessary Updates: </w:t>
+      </w:r>
+    </w:p>
+    <w:p>
+      <w:pPr>
+        <w:pStyle w:val="ListParagraph"/>
+        <w:ind w:left="1080"/>
+      </w:pPr>
+      <w:r>
+        <w:t>Using the Release Analysis as a guide, perform necessary updates to the software to ensure the software is working correctly and efficiently.</w:t>
+      </w:r>
+    </w:p>
+    <w:p>
+      <w:pPr>
+        <w:pStyle w:val="ListParagraph"/>
+        <w:ind w:left="1080"/>
+      </w:pPr>
+      <w:r>
+        <w:rPr>
+          <w:b/>
+          <w:bCs/>
+        </w:rPr>
+        <w:t>Duration</w:t>
+      </w:r>
+      <w:r>
+        <w:t>: 48 Hours</w:t>
+      </w:r>
+    </w:p>
+    <w:p>
+      <w:pPr>
+        <w:pStyle w:val="ListParagraph"/>
+        <w:ind w:left="1080"/>
+      </w:pPr>
+    </w:p>
+    <w:p>
+      <w:pPr>
+        <w:pStyle w:val="ListParagraph"/>
+        <w:numPr>
+          <w:ilvl w:val="1"/>
+          <w:numId w:val="3"/>
+        </w:numPr>
+        <w:rPr>
+          <w:b/>
+          <w:bCs/>
+        </w:rPr>
+      </w:pPr>
+      <w:r>
+        <w:rPr>
+          <w:b/>
+          <w:bCs/>
+        </w:rPr>
+        <w:t>Support:</w:t>
+      </w:r>
+    </w:p>
+    <w:p>
+      <w:pPr>
+        <w:pStyle w:val="ListParagraph"/>
+        <w:ind w:left="1080"/>
+      </w:pPr>
+      <w:r>
+        <w:t xml:space="preserve">Provide support to client to ensure everything is working correctly for the user. Is the software difficult to use? Are there issues interpreting the Instruction Manual? </w:t>
+      </w:r>
+    </w:p>
+    <w:p>
+      <w:pPr>
+        <w:pStyle w:val="ListParagraph"/>
+        <w:ind w:left="1080"/>
+      </w:pPr>
+      <w:r>
+        <w:rPr>
+          <w:b/>
+          <w:bCs/>
+        </w:rPr>
+        <w:t>Duration</w:t>
+      </w:r>
+      <w:r>
+        <w:t>: 48 Hours</w:t>
+      </w:r>
+    </w:p>
+    <w:p>
+      <w:pPr>
+        <w:pStyle w:val="ListParagraph"/>
+        <w:ind w:left="1080"/>
+      </w:pPr>
+    </w:p>
+    <w:p>
+      <w:pPr>
+        <w:pStyle w:val="ListParagraph"/>
+        <w:numPr>
+          <w:ilvl w:val="1"/>
+          <w:numId w:val="3"/>
+        </w:numPr>
+        <w:rPr>
+          <w:b/>
+          <w:bCs/>
+        </w:rPr>
+      </w:pPr>
+      <w:r>
+        <w:rPr>
+          <w:b/>
+          <w:bCs/>
+        </w:rPr>
+        <w:t xml:space="preserve">Final Check &amp; Consolidation: </w:t>
+      </w:r>
+    </w:p>
+    <w:p>
+      <w:pPr>
+        <w:pStyle w:val="ListParagraph"/>
+        <w:ind w:left="1080"/>
+      </w:pPr>
+      <w:r>
+        <w:t xml:space="preserve">Ensure that all project team members are satisfied with the project outcomes and conduct final checks on all aspects of the projects. </w:t>
+      </w:r>
+    </w:p>
+    <w:p>
+      <w:pPr>
+        <w:pStyle w:val="ListParagraph"/>
+        <w:ind w:left="1080"/>
+      </w:pPr>
+      <w:r>
+        <w:rPr>
+          <w:b/>
+          <w:bCs/>
+        </w:rPr>
+        <w:t>Duration</w:t>
+      </w:r>
+      <w:r>
+        <w:t>: 72 Hours</w:t>
+      </w:r>
+    </w:p>
+    <w:p>
+      <w:pPr>
+        <w:pStyle w:val="ListParagraph"/>
+        <w:ind w:left="1080"/>
+      </w:pPr>
+    </w:p>
+    <w:p>
+      <w:pPr>
+        <w:pStyle w:val="ListParagraph"/>
+        <w:numPr>
+          <w:ilvl w:val="1"/>
+          <w:numId w:val="3"/>
+        </w:numPr>
+        <w:rPr>
+          <w:b/>
+          <w:bCs/>
+        </w:rPr>
+      </w:pPr>
+      <w:r>
+        <w:rPr>
+          <w:b/>
+          <w:bCs/>
+        </w:rPr>
+        <w:t>Part B Submission:</w:t>
+      </w:r>
+    </w:p>
+    <w:p>
+      <w:pPr>
+        <w:pStyle w:val="ListParagraph"/>
+        <w:ind w:left="1080"/>
+      </w:pPr>
+      <w:r>
+        <w:t xml:space="preserve">After a thorough </w:t>
+      </w:r>
+      <w:r>
+        <w:t xml:space="preserve">final check and project group discussion, have one team member submit all the correct documents to the submission point. </w:t>
+      </w:r>
+    </w:p>
+    <w:p>
+      <w:pPr>
+        <w:pStyle w:val="ListParagraph"/>
+        <w:ind w:left="1080"/>
+      </w:pPr>
+      <w:r>
+        <w:rPr>
+          <w:b/>
+          <w:bCs/>
+        </w:rPr>
+        <w:t>Duration</w:t>
+      </w:r>
+      <w:r>
+        <w:t>: 24 Hours</w:t>
+      </w:r>
+    </w:p>
+    <w:p>
+      <w:pPr>
+        <w:pStyle w:val="ListParagraph"/>
+        <w:ind w:left="1080"/>
+      </w:pPr>
+    </w:p>
+    <w:p>
+      <w:pPr>
+        <w:pStyle w:val="ListParagraph"/>
+        <w:numPr>
+          <w:ilvl w:val="1"/>
+          <w:numId w:val="3"/>
+        </w:numPr>
+        <w:rPr>
+          <w:b/>
+          <w:bCs/>
+        </w:rPr>
+      </w:pPr>
+      <w:r>
+        <w:rPr>
+          <w:b/>
+          <w:bCs/>
+        </w:rPr>
+        <w:t>Reflection:</w:t>
+      </w:r>
+    </w:p>
+    <w:p>
+      <w:pPr>
+        <w:pStyle w:val="ListParagraph"/>
+        <w:ind w:left="1080"/>
+      </w:pPr>
+      <w:r>
+        <w:t xml:space="preserve">Reflect on what was learnt throughout the project and what would be done differently in future scenarios. </w:t>
+      </w:r>
+    </w:p>
+    <w:p>
+      <w:pPr>
+        <w:pStyle w:val="ListParagraph"/>
+        <w:ind w:left="1080"/>
+      </w:pPr>
+      <w:r>
+        <w:t>Duration: 48 Hours</w:t>
+      </w:r>
+    </w:p>
+    <w:p/>
+    <w:p>
+      <w:pPr>
+        <w:pStyle w:val="ListParagraph"/>
+        <w:ind w:left="1080"/>
+      </w:pPr>
+    </w:p>
     <w:p>
       <w:pPr>
         <w:pStyle w:val="ListParagraph"/>
@@ -3535,6 +3920,7 @@
           <w:i/>
           <w:color w:val="FF0000"/>
         </w:rPr>
+        <w:lastRenderedPageBreak/>
         <w:t>From your WBS, define the activities required for your project. You will revise this document and add more detail for part</w:t>
       </w:r>
       <w:r>
@@ -3558,7 +3944,6 @@
           <w:i/>
           <w:color w:val="FF0000"/>
         </w:rPr>
-        <w:lastRenderedPageBreak/>
         <w:t>Each activity should be clearly identified by a number and should match up to your Gantt chart. You should provide some estimations for the time you think each activity will take. This should make it easy to prepare your Gantt chart.</w:t>
       </w:r>
       <w:r>

</xml_diff>